<commit_message>
translate by google translation
</commit_message>
<xml_diff>
--- a/doc/AI_ML/medium/Understanding Hindon's Capsule Networks. Part I-Intuition.docx
+++ b/doc/AI_ML/medium/Understanding Hindon's Capsule Networks. Part I-Intuition.docx
@@ -6,17 +6,12 @@
       <w:pPr>
         <w:spacing w:beforeLines="50" w:before="180" w:afterLines="50" w:after="180"/>
         <w:rPr>
-          <w:rFonts w:eastAsia="SimSun" w:hint="eastAsia"/>
-          <w:lang w:eastAsia="zh-CN"/>
-        </w:rPr>
-      </w:pPr>
-      <w:proofErr w:type="gramStart"/>
-      <w:r>
-        <w:t>Understanding Hinton’s Capsule Networks.</w:t>
-      </w:r>
-      <w:proofErr w:type="gramEnd"/>
-      <w:r>
-        <w:t xml:space="preserve"> Part I: Intuition.</w:t>
+          <w:rFonts w:eastAsia="SimSun"/>
+          <w:lang w:eastAsia="zh-CN"/>
+        </w:rPr>
+      </w:pPr>
+      <w:r>
+        <w:t>Understanding Hinton’s Capsule Networks. Part I: Intuition.</w:t>
       </w:r>
     </w:p>
     <w:p>
@@ -39,39 +34,23 @@
       <w:pPr>
         <w:spacing w:beforeLines="50" w:before="180" w:afterLines="50" w:after="180"/>
         <w:rPr>
-          <w:rFonts w:eastAsia="SimSun" w:hint="eastAsia"/>
-          <w:lang w:eastAsia="zh-CN"/>
-        </w:rPr>
-      </w:pPr>
-      <w:r>
-        <w:rPr>
-          <w:rFonts w:eastAsia="SimSun"/>
-          <w:lang w:eastAsia="zh-CN"/>
-        </w:rPr>
-        <w:t xml:space="preserve">Last week, Geoffrey Hinton and his team published two papers that introduced a completely new type of neural network based on so-called capsules. In addition to that, the team published an algorithm, called dynamic routing between capsules, that allows </w:t>
-      </w:r>
-      <w:proofErr w:type="gramStart"/>
-      <w:r>
-        <w:rPr>
-          <w:rFonts w:eastAsia="SimSun"/>
-          <w:lang w:eastAsia="zh-CN"/>
-        </w:rPr>
-        <w:t>to train</w:t>
-      </w:r>
-      <w:proofErr w:type="gramEnd"/>
-      <w:r>
-        <w:rPr>
-          <w:rFonts w:eastAsia="SimSun"/>
-          <w:lang w:eastAsia="zh-CN"/>
-        </w:rPr>
-        <w:t xml:space="preserve"> such a network.</w:t>
-      </w:r>
-    </w:p>
-    <w:p>
-      <w:pPr>
-        <w:spacing w:beforeLines="50" w:before="180" w:afterLines="50" w:after="180"/>
-        <w:rPr>
-          <w:rFonts w:eastAsia="SimSun" w:hint="eastAsia"/>
+          <w:rFonts w:eastAsia="SimSun"/>
+          <w:lang w:eastAsia="zh-CN"/>
+        </w:rPr>
+      </w:pPr>
+      <w:r>
+        <w:rPr>
+          <w:rFonts w:eastAsia="SimSun"/>
+          <w:lang w:eastAsia="zh-CN"/>
+        </w:rPr>
+        <w:t>Last week, Geoffrey Hinton and his team published two papers that introduced a completely new type of neural network based on so-called capsules. In addition to that, the team published an algorithm, called dynamic routing between capsules, that allows to train such a network.</w:t>
+      </w:r>
+    </w:p>
+    <w:p>
+      <w:pPr>
+        <w:spacing w:beforeLines="50" w:before="180" w:afterLines="50" w:after="180"/>
+        <w:rPr>
+          <w:rFonts w:eastAsia="SimSun"/>
           <w:lang w:eastAsia="zh-CN"/>
         </w:rPr>
       </w:pPr>
@@ -103,7 +82,7 @@
       <w:pPr>
         <w:spacing w:beforeLines="50" w:before="180" w:afterLines="50" w:after="180"/>
         <w:rPr>
-          <w:rFonts w:eastAsia="SimSun" w:hint="eastAsia"/>
+          <w:rFonts w:eastAsia="SimSun"/>
           <w:lang w:eastAsia="zh-CN"/>
         </w:rPr>
       </w:pPr>
@@ -119,7 +98,7 @@
       <w:pPr>
         <w:spacing w:beforeLines="50" w:before="180" w:afterLines="50" w:after="180"/>
         <w:rPr>
-          <w:rFonts w:eastAsia="SimSun" w:hint="eastAsia"/>
+          <w:rFonts w:eastAsia="SimSun"/>
           <w:lang w:eastAsia="zh-CN"/>
         </w:rPr>
       </w:pPr>
@@ -189,7 +168,7 @@
       <w:pPr>
         <w:spacing w:beforeLines="50" w:before="180" w:afterLines="50" w:after="180"/>
         <w:rPr>
-          <w:rFonts w:eastAsia="SimSun" w:hint="eastAsia"/>
+          <w:rFonts w:eastAsia="SimSun"/>
           <w:lang w:eastAsia="zh-CN"/>
         </w:rPr>
       </w:pPr>
@@ -212,7 +191,7 @@
       <w:pPr>
         <w:spacing w:beforeLines="50" w:before="180" w:afterLines="50" w:after="180"/>
         <w:rPr>
-          <w:rFonts w:eastAsia="SimSun" w:hint="eastAsia"/>
+          <w:rFonts w:eastAsia="SimSun"/>
           <w:lang w:eastAsia="zh-CN"/>
         </w:rPr>
       </w:pPr>
@@ -235,39 +214,15 @@
           <w:rFonts w:eastAsia="SimSun" w:hint="eastAsia"/>
           <w:lang w:eastAsia="zh-CN"/>
         </w:rPr>
-        <w:t>和他的团队发表了两篇论文，介绍了一种基于所谓的“</w:t>
-      </w:r>
-      <w:r>
-        <w:rPr>
-          <w:rFonts w:eastAsia="SimSun" w:hint="eastAsia"/>
-          <w:lang w:eastAsia="zh-CN"/>
-        </w:rPr>
-        <w:t>胶囊</w:t>
-      </w:r>
-      <w:r>
-        <w:rPr>
-          <w:rFonts w:eastAsia="SimSun" w:hint="eastAsia"/>
-          <w:lang w:eastAsia="zh-CN"/>
-        </w:rPr>
-        <w:t>”新的神经网络。另外，该团队还发表了一种算法，称为</w:t>
-      </w:r>
-      <w:proofErr w:type="spellStart"/>
+        <w:t>和他的团队发表了两篇论文，介绍了一种基于所谓的“胶囊”新的神经网络。另外，该团队还发表了一种算法，称为</w:t>
+      </w:r>
       <w:r>
         <w:rPr>
           <w:rFonts w:eastAsia="SimSun"/>
           <w:i/>
           <w:lang w:eastAsia="zh-CN"/>
         </w:rPr>
-        <w:t>ynamic</w:t>
-      </w:r>
-      <w:proofErr w:type="spellEnd"/>
-      <w:r>
-        <w:rPr>
-          <w:rFonts w:eastAsia="SimSun"/>
-          <w:i/>
-          <w:lang w:eastAsia="zh-CN"/>
-        </w:rPr>
-        <w:t xml:space="preserve"> routing between capsules</w:t>
+        <w:t>ynamic routing between capsules</w:t>
       </w:r>
       <w:r>
         <w:rPr>
@@ -281,16 +236,16 @@
       <w:pPr>
         <w:spacing w:beforeLines="50" w:before="180" w:afterLines="50" w:after="180"/>
         <w:rPr>
-          <w:rFonts w:eastAsia="SimSun" w:hint="eastAsia"/>
-          <w:lang w:eastAsia="zh-CN"/>
-        </w:rPr>
-      </w:pPr>
-    </w:p>
-    <w:p>
-      <w:pPr>
-        <w:spacing w:beforeLines="50" w:before="180" w:afterLines="50" w:after="180"/>
-        <w:rPr>
-          <w:rFonts w:eastAsia="SimSun" w:hint="eastAsia"/>
+          <w:rFonts w:eastAsia="SimSun"/>
+          <w:lang w:eastAsia="zh-CN"/>
+        </w:rPr>
+      </w:pPr>
+    </w:p>
+    <w:p>
+      <w:pPr>
+        <w:spacing w:beforeLines="50" w:before="180" w:afterLines="50" w:after="180"/>
+        <w:rPr>
+          <w:rFonts w:eastAsia="SimSun"/>
           <w:lang w:eastAsia="zh-CN"/>
         </w:rPr>
       </w:pPr>
@@ -327,25 +282,25 @@
       <w:pPr>
         <w:spacing w:beforeLines="50" w:before="180" w:afterLines="50" w:after="180"/>
         <w:rPr>
-          <w:rFonts w:eastAsia="SimSun" w:hint="eastAsia"/>
-          <w:lang w:eastAsia="zh-CN"/>
-        </w:rPr>
-      </w:pPr>
-    </w:p>
-    <w:p>
-      <w:pPr>
-        <w:spacing w:beforeLines="50" w:before="180" w:afterLines="50" w:after="180"/>
-        <w:rPr>
-          <w:rFonts w:eastAsia="SimSun" w:hint="eastAsia"/>
-          <w:lang w:eastAsia="zh-CN"/>
-        </w:rPr>
-      </w:pPr>
-    </w:p>
-    <w:p>
-      <w:pPr>
-        <w:spacing w:beforeLines="50" w:before="180" w:afterLines="50" w:after="180"/>
-        <w:rPr>
-          <w:rFonts w:eastAsia="SimSun" w:hint="eastAsia"/>
+          <w:rFonts w:eastAsia="SimSun"/>
+          <w:lang w:eastAsia="zh-CN"/>
+        </w:rPr>
+      </w:pPr>
+    </w:p>
+    <w:p>
+      <w:pPr>
+        <w:spacing w:beforeLines="50" w:before="180" w:afterLines="50" w:after="180"/>
+        <w:rPr>
+          <w:rFonts w:eastAsia="SimSun"/>
+          <w:lang w:eastAsia="zh-CN"/>
+        </w:rPr>
+      </w:pPr>
+    </w:p>
+    <w:p>
+      <w:pPr>
+        <w:spacing w:beforeLines="50" w:before="180" w:afterLines="50" w:after="180"/>
+        <w:rPr>
+          <w:rFonts w:eastAsia="SimSun"/>
           <w:lang w:eastAsia="zh-CN"/>
         </w:rPr>
       </w:pPr>
@@ -361,16 +316,16 @@
       <w:pPr>
         <w:spacing w:beforeLines="50" w:before="180" w:afterLines="50" w:after="180"/>
         <w:rPr>
-          <w:rFonts w:eastAsia="SimSun" w:hint="eastAsia"/>
-          <w:lang w:eastAsia="zh-CN"/>
-        </w:rPr>
-      </w:pPr>
-    </w:p>
-    <w:p>
-      <w:pPr>
-        <w:spacing w:beforeLines="50" w:before="180" w:afterLines="50" w:after="180"/>
-        <w:rPr>
-          <w:rFonts w:eastAsia="SimSun" w:hint="eastAsia"/>
+          <w:rFonts w:eastAsia="SimSun"/>
+          <w:lang w:eastAsia="zh-CN"/>
+        </w:rPr>
+      </w:pPr>
+    </w:p>
+    <w:p>
+      <w:pPr>
+        <w:spacing w:beforeLines="50" w:before="180" w:afterLines="50" w:after="180"/>
+        <w:rPr>
+          <w:rFonts w:eastAsia="SimSun"/>
           <w:lang w:eastAsia="zh-CN"/>
         </w:rPr>
       </w:pPr>
@@ -400,54 +355,36 @@
       <w:pPr>
         <w:spacing w:beforeLines="50" w:before="180" w:afterLines="50" w:after="180"/>
         <w:rPr>
-          <w:rFonts w:eastAsia="SimSun" w:hint="eastAsia"/>
-          <w:lang w:eastAsia="zh-CN"/>
-        </w:rPr>
-      </w:pPr>
-    </w:p>
-    <w:p>
-      <w:pPr>
-        <w:spacing w:beforeLines="50" w:before="180" w:afterLines="50" w:after="180"/>
-        <w:rPr>
-          <w:rFonts w:eastAsia="SimSun" w:hint="eastAsia"/>
-          <w:lang w:eastAsia="zh-CN"/>
-        </w:rPr>
-      </w:pPr>
-    </w:p>
-    <w:p>
-      <w:pPr>
-        <w:spacing w:beforeLines="50" w:before="180" w:afterLines="50" w:after="180"/>
-        <w:rPr>
-          <w:rFonts w:eastAsia="SimSun" w:hint="eastAsia"/>
-          <w:lang w:eastAsia="zh-CN"/>
-        </w:rPr>
-      </w:pPr>
-      <w:proofErr w:type="gramStart"/>
+          <w:rFonts w:eastAsia="SimSun"/>
+          <w:lang w:eastAsia="zh-CN"/>
+        </w:rPr>
+      </w:pPr>
+    </w:p>
+    <w:p>
+      <w:pPr>
+        <w:spacing w:beforeLines="50" w:before="180" w:afterLines="50" w:after="180"/>
+        <w:rPr>
+          <w:rFonts w:eastAsia="SimSun"/>
+          <w:lang w:eastAsia="zh-CN"/>
+        </w:rPr>
+      </w:pPr>
+    </w:p>
+    <w:p>
+      <w:pPr>
+        <w:spacing w:beforeLines="50" w:before="180" w:afterLines="50" w:after="180"/>
+        <w:rPr>
+          <w:rFonts w:eastAsia="SimSun"/>
+          <w:lang w:eastAsia="zh-CN"/>
+        </w:rPr>
+      </w:pPr>
       <w:r>
         <w:rPr>
           <w:rFonts w:eastAsia="SimSun"/>
           <w:lang w:eastAsia="zh-CN"/>
         </w:rPr>
         <w:lastRenderedPageBreak/>
-        <w:t xml:space="preserve">Architecture of </w:t>
-      </w:r>
-      <w:proofErr w:type="spellStart"/>
-      <w:r>
-        <w:rPr>
-          <w:rFonts w:eastAsia="SimSun"/>
-          <w:lang w:eastAsia="zh-CN"/>
-        </w:rPr>
-        <w:t>CapsNet</w:t>
-      </w:r>
-      <w:proofErr w:type="spellEnd"/>
-      <w:r>
-        <w:rPr>
-          <w:rFonts w:eastAsia="SimSun"/>
-          <w:lang w:eastAsia="zh-CN"/>
-        </w:rPr>
-        <w:t xml:space="preserve"> from the original paper.</w:t>
-      </w:r>
-      <w:proofErr w:type="gramEnd"/>
+        <w:t>Architecture of CapsNet from the original paper.</w:t>
+      </w:r>
     </w:p>
     <w:p>
       <w:pPr>
@@ -469,39 +406,23 @@
       <w:pPr>
         <w:spacing w:beforeLines="50" w:before="180" w:afterLines="50" w:after="180"/>
         <w:rPr>
-          <w:rFonts w:eastAsia="SimSun" w:hint="eastAsia"/>
-          <w:lang w:eastAsia="zh-CN"/>
-        </w:rPr>
-      </w:pPr>
-      <w:r>
-        <w:rPr>
-          <w:rFonts w:eastAsia="SimSun"/>
-          <w:lang w:eastAsia="zh-CN"/>
-        </w:rPr>
-        <w:t xml:space="preserve">Let us consider a very simple and non-technical example. Imagine a face. What are the components? We have the face oval, two eyes, a nose and a mouth. For a CNN, a mere presence of these objects can be a very strong indicator to consider that there is a face in the image. </w:t>
-      </w:r>
-      <w:proofErr w:type="spellStart"/>
-      <w:r>
-        <w:rPr>
-          <w:rFonts w:eastAsia="SimSun"/>
-          <w:lang w:eastAsia="zh-CN"/>
-        </w:rPr>
-        <w:t>Orientational</w:t>
-      </w:r>
-      <w:proofErr w:type="spellEnd"/>
-      <w:r>
-        <w:rPr>
-          <w:rFonts w:eastAsia="SimSun"/>
-          <w:lang w:eastAsia="zh-CN"/>
-        </w:rPr>
-        <w:t xml:space="preserve"> and relative spatial relationships between these components are not very important to a CNN.</w:t>
-      </w:r>
-    </w:p>
-    <w:p>
-      <w:pPr>
-        <w:spacing w:beforeLines="50" w:before="180" w:afterLines="50" w:after="180"/>
-        <w:rPr>
-          <w:rFonts w:eastAsia="SimSun" w:hint="eastAsia"/>
+          <w:rFonts w:eastAsia="SimSun"/>
+          <w:lang w:eastAsia="zh-CN"/>
+        </w:rPr>
+      </w:pPr>
+      <w:r>
+        <w:rPr>
+          <w:rFonts w:eastAsia="SimSun"/>
+          <w:lang w:eastAsia="zh-CN"/>
+        </w:rPr>
+        <w:t>Let us consider a very simple and non-technical example. Imagine a face. What are the components? We have the face oval, two eyes, a nose and a mouth. For a CNN, a mere presence of these objects can be a very strong indicator to consider that there is a face in the image. Orientational and relative spatial relationships between these components are not very important to a CNN.</w:t>
+      </w:r>
+    </w:p>
+    <w:p>
+      <w:pPr>
+        <w:spacing w:beforeLines="50" w:before="180" w:afterLines="50" w:after="180"/>
+        <w:rPr>
+          <w:rFonts w:eastAsia="SimSun"/>
           <w:lang w:eastAsia="zh-CN"/>
         </w:rPr>
       </w:pPr>
@@ -563,7 +484,7 @@
       <w:pPr>
         <w:spacing w:beforeLines="50" w:before="180" w:afterLines="50" w:after="180"/>
         <w:rPr>
-          <w:rFonts w:eastAsia="SimSun" w:hint="eastAsia"/>
+          <w:rFonts w:eastAsia="SimSun"/>
           <w:lang w:eastAsia="zh-CN"/>
         </w:rPr>
       </w:pPr>
@@ -579,7 +500,7 @@
       <w:pPr>
         <w:spacing w:beforeLines="50" w:before="180" w:afterLines="50" w:after="180"/>
         <w:rPr>
-          <w:rFonts w:eastAsia="SimSun" w:hint="eastAsia"/>
+          <w:rFonts w:eastAsia="SimSun"/>
           <w:lang w:eastAsia="zh-CN"/>
         </w:rPr>
       </w:pPr>
@@ -595,7 +516,7 @@
       <w:pPr>
         <w:spacing w:beforeLines="50" w:before="180" w:afterLines="50" w:after="180"/>
         <w:rPr>
-          <w:rFonts w:eastAsia="SimSun" w:hint="eastAsia"/>
+          <w:rFonts w:eastAsia="SimSun"/>
           <w:lang w:eastAsia="zh-CN"/>
         </w:rPr>
       </w:pPr>
@@ -607,7 +528,6 @@
         <w:lastRenderedPageBreak/>
         <w:t>原论文中</w:t>
       </w:r>
-      <w:proofErr w:type="spellStart"/>
       <w:r>
         <w:rPr>
           <w:rFonts w:eastAsia="SimSun" w:hint="eastAsia"/>
@@ -615,7 +535,6 @@
         </w:rPr>
         <w:t>CapsNet</w:t>
       </w:r>
-      <w:proofErr w:type="spellEnd"/>
       <w:r>
         <w:rPr>
           <w:rFonts w:eastAsia="SimSun" w:hint="eastAsia"/>
@@ -628,16 +547,16 @@
       <w:pPr>
         <w:spacing w:beforeLines="50" w:before="180" w:afterLines="50" w:after="180"/>
         <w:rPr>
-          <w:rFonts w:eastAsia="SimSun" w:hint="eastAsia"/>
-          <w:lang w:eastAsia="zh-CN"/>
-        </w:rPr>
-      </w:pPr>
-    </w:p>
-    <w:p>
-      <w:pPr>
-        <w:spacing w:beforeLines="50" w:before="180" w:afterLines="50" w:after="180"/>
-        <w:rPr>
-          <w:rFonts w:eastAsia="SimSun" w:hint="eastAsia"/>
+          <w:rFonts w:eastAsia="SimSun"/>
+          <w:lang w:eastAsia="zh-CN"/>
+        </w:rPr>
+      </w:pPr>
+    </w:p>
+    <w:p>
+      <w:pPr>
+        <w:spacing w:beforeLines="50" w:before="180" w:afterLines="50" w:after="180"/>
+        <w:rPr>
+          <w:rFonts w:eastAsia="SimSun"/>
           <w:lang w:eastAsia="zh-CN"/>
         </w:rPr>
       </w:pPr>
@@ -674,34 +593,34 @@
       <w:pPr>
         <w:spacing w:beforeLines="50" w:before="180" w:afterLines="50" w:after="180"/>
         <w:rPr>
-          <w:rFonts w:eastAsia="SimSun" w:hint="eastAsia"/>
-          <w:lang w:eastAsia="zh-CN"/>
-        </w:rPr>
-      </w:pPr>
-    </w:p>
-    <w:p>
-      <w:pPr>
-        <w:spacing w:beforeLines="50" w:before="180" w:afterLines="50" w:after="180"/>
-        <w:rPr>
-          <w:rFonts w:eastAsia="SimSun" w:hint="eastAsia"/>
-          <w:lang w:eastAsia="zh-CN"/>
-        </w:rPr>
-      </w:pPr>
-    </w:p>
-    <w:p>
-      <w:pPr>
-        <w:spacing w:beforeLines="50" w:before="180" w:afterLines="50" w:after="180"/>
-        <w:rPr>
-          <w:rFonts w:eastAsia="SimSun" w:hint="eastAsia"/>
-          <w:lang w:eastAsia="zh-CN"/>
-        </w:rPr>
-      </w:pPr>
-    </w:p>
-    <w:p>
-      <w:pPr>
-        <w:spacing w:beforeLines="50" w:before="180" w:afterLines="50" w:after="180"/>
-        <w:rPr>
-          <w:rFonts w:eastAsia="SimSun" w:hint="eastAsia"/>
+          <w:rFonts w:eastAsia="SimSun"/>
+          <w:lang w:eastAsia="zh-CN"/>
+        </w:rPr>
+      </w:pPr>
+    </w:p>
+    <w:p>
+      <w:pPr>
+        <w:spacing w:beforeLines="50" w:before="180" w:afterLines="50" w:after="180"/>
+        <w:rPr>
+          <w:rFonts w:eastAsia="SimSun"/>
+          <w:lang w:eastAsia="zh-CN"/>
+        </w:rPr>
+      </w:pPr>
+    </w:p>
+    <w:p>
+      <w:pPr>
+        <w:spacing w:beforeLines="50" w:before="180" w:afterLines="50" w:after="180"/>
+        <w:rPr>
+          <w:rFonts w:eastAsia="SimSun"/>
+          <w:lang w:eastAsia="zh-CN"/>
+        </w:rPr>
+      </w:pPr>
+    </w:p>
+    <w:p>
+      <w:pPr>
+        <w:spacing w:beforeLines="50" w:before="180" w:afterLines="50" w:after="180"/>
+        <w:rPr>
+          <w:rFonts w:eastAsia="SimSun"/>
           <w:lang w:eastAsia="zh-CN"/>
         </w:rPr>
       </w:pPr>
@@ -752,61 +671,61 @@
       <w:pPr>
         <w:spacing w:beforeLines="50" w:before="180" w:afterLines="50" w:after="180"/>
         <w:rPr>
-          <w:rFonts w:eastAsia="SimSun" w:hint="eastAsia"/>
-          <w:lang w:eastAsia="zh-CN"/>
-        </w:rPr>
-      </w:pPr>
-    </w:p>
-    <w:p>
-      <w:pPr>
-        <w:spacing w:beforeLines="50" w:before="180" w:afterLines="50" w:after="180"/>
-        <w:rPr>
-          <w:rFonts w:eastAsia="SimSun" w:hint="eastAsia"/>
-          <w:lang w:eastAsia="zh-CN"/>
-        </w:rPr>
-      </w:pPr>
-    </w:p>
-    <w:p>
-      <w:pPr>
-        <w:spacing w:beforeLines="50" w:before="180" w:afterLines="50" w:after="180"/>
-        <w:rPr>
-          <w:rFonts w:eastAsia="SimSun" w:hint="eastAsia"/>
-          <w:lang w:eastAsia="zh-CN"/>
-        </w:rPr>
-      </w:pPr>
-    </w:p>
-    <w:p>
-      <w:pPr>
-        <w:spacing w:beforeLines="50" w:before="180" w:afterLines="50" w:after="180"/>
-        <w:rPr>
-          <w:rFonts w:eastAsia="SimSun" w:hint="eastAsia"/>
-          <w:lang w:eastAsia="zh-CN"/>
-        </w:rPr>
-      </w:pPr>
-    </w:p>
-    <w:p>
-      <w:pPr>
-        <w:spacing w:beforeLines="50" w:before="180" w:afterLines="50" w:after="180"/>
-        <w:rPr>
-          <w:rFonts w:eastAsia="SimSun" w:hint="eastAsia"/>
-          <w:lang w:eastAsia="zh-CN"/>
-        </w:rPr>
-      </w:pPr>
-    </w:p>
-    <w:p>
-      <w:pPr>
-        <w:spacing w:beforeLines="50" w:before="180" w:afterLines="50" w:after="180"/>
-        <w:rPr>
-          <w:rFonts w:eastAsia="SimSun" w:hint="eastAsia"/>
-          <w:lang w:eastAsia="zh-CN"/>
-        </w:rPr>
-      </w:pPr>
-    </w:p>
-    <w:p>
-      <w:pPr>
-        <w:spacing w:beforeLines="50" w:before="180" w:afterLines="50" w:after="180"/>
-        <w:rPr>
-          <w:rFonts w:eastAsia="SimSun" w:hint="eastAsia"/>
+          <w:rFonts w:eastAsia="SimSun"/>
+          <w:lang w:eastAsia="zh-CN"/>
+        </w:rPr>
+      </w:pPr>
+    </w:p>
+    <w:p>
+      <w:pPr>
+        <w:spacing w:beforeLines="50" w:before="180" w:afterLines="50" w:after="180"/>
+        <w:rPr>
+          <w:rFonts w:eastAsia="SimSun"/>
+          <w:lang w:eastAsia="zh-CN"/>
+        </w:rPr>
+      </w:pPr>
+    </w:p>
+    <w:p>
+      <w:pPr>
+        <w:spacing w:beforeLines="50" w:before="180" w:afterLines="50" w:after="180"/>
+        <w:rPr>
+          <w:rFonts w:eastAsia="SimSun"/>
+          <w:lang w:eastAsia="zh-CN"/>
+        </w:rPr>
+      </w:pPr>
+    </w:p>
+    <w:p>
+      <w:pPr>
+        <w:spacing w:beforeLines="50" w:before="180" w:afterLines="50" w:after="180"/>
+        <w:rPr>
+          <w:rFonts w:eastAsia="SimSun"/>
+          <w:lang w:eastAsia="zh-CN"/>
+        </w:rPr>
+      </w:pPr>
+    </w:p>
+    <w:p>
+      <w:pPr>
+        <w:spacing w:beforeLines="50" w:before="180" w:afterLines="50" w:after="180"/>
+        <w:rPr>
+          <w:rFonts w:eastAsia="SimSun"/>
+          <w:lang w:eastAsia="zh-CN"/>
+        </w:rPr>
+      </w:pPr>
+    </w:p>
+    <w:p>
+      <w:pPr>
+        <w:spacing w:beforeLines="50" w:before="180" w:afterLines="50" w:after="180"/>
+        <w:rPr>
+          <w:rFonts w:eastAsia="SimSun"/>
+          <w:lang w:eastAsia="zh-CN"/>
+        </w:rPr>
+      </w:pPr>
+    </w:p>
+    <w:p>
+      <w:pPr>
+        <w:spacing w:beforeLines="50" w:before="180" w:afterLines="50" w:after="180"/>
+        <w:rPr>
+          <w:rFonts w:eastAsia="SimSun"/>
           <w:lang w:eastAsia="zh-CN"/>
         </w:rPr>
       </w:pPr>
@@ -836,16 +755,16 @@
       <w:pPr>
         <w:spacing w:beforeLines="50" w:before="180" w:afterLines="50" w:after="180"/>
         <w:rPr>
-          <w:rFonts w:eastAsia="SimSun" w:hint="eastAsia"/>
-          <w:lang w:eastAsia="zh-CN"/>
-        </w:rPr>
-      </w:pPr>
-    </w:p>
-    <w:p>
-      <w:pPr>
-        <w:spacing w:beforeLines="50" w:before="180" w:afterLines="50" w:after="180"/>
-        <w:rPr>
-          <w:rFonts w:eastAsia="SimSun" w:hint="eastAsia"/>
+          <w:rFonts w:eastAsia="SimSun"/>
+          <w:lang w:eastAsia="zh-CN"/>
+        </w:rPr>
+      </w:pPr>
+    </w:p>
+    <w:p>
+      <w:pPr>
+        <w:spacing w:beforeLines="50" w:before="180" w:afterLines="50" w:after="180"/>
+        <w:rPr>
+          <w:rFonts w:eastAsia="SimSun"/>
           <w:lang w:eastAsia="zh-CN"/>
         </w:rPr>
       </w:pPr>
@@ -882,65 +801,40 @@
       <w:pPr>
         <w:spacing w:beforeLines="50" w:before="180" w:afterLines="50" w:after="180"/>
         <w:rPr>
-          <w:rFonts w:eastAsia="SimSun" w:hint="eastAsia"/>
-          <w:lang w:eastAsia="zh-CN"/>
-        </w:rPr>
-      </w:pPr>
-      <w:proofErr w:type="gramStart"/>
+          <w:rFonts w:eastAsia="SimSun"/>
+          <w:lang w:eastAsia="zh-CN"/>
+        </w:rPr>
+      </w:pPr>
       <w:r>
         <w:rPr>
           <w:rFonts w:eastAsia="SimSun"/>
           <w:lang w:eastAsia="zh-CN"/>
         </w:rPr>
         <w:lastRenderedPageBreak/>
-        <w:t>features</w:t>
-      </w:r>
-      <w:proofErr w:type="gramEnd"/>
-      <w:r>
-        <w:rPr>
-          <w:rFonts w:eastAsia="SimSun"/>
-          <w:lang w:eastAsia="zh-CN"/>
-        </w:rPr>
-        <w:t xml:space="preserve"> in the image pixels. Layers that are deeper (closer to the input) will learn to detect simple features such as edges and color gradients, whereas higher layers will combine simple features into more complex features. Finally, dense layers at the top of the network will combine very high level features and produce classification predictions.</w:t>
-      </w:r>
-    </w:p>
-    <w:p>
-      <w:pPr>
-        <w:spacing w:beforeLines="50" w:before="180" w:afterLines="50" w:after="180"/>
-        <w:rPr>
-          <w:rFonts w:eastAsia="SimSun" w:hint="eastAsia"/>
-          <w:lang w:eastAsia="zh-CN"/>
-        </w:rPr>
-      </w:pPr>
-      <w:r>
-        <w:rPr>
-          <w:rFonts w:eastAsia="SimSun"/>
-          <w:lang w:eastAsia="zh-CN"/>
-        </w:rPr>
-        <w:t xml:space="preserve">An important thing to understand is that higher-level features combine lower-level features as a weighted sum: activations of a preceding layer are multiplied by the following layer neuron’s weights and added, before being passed to activation nonlinearity. Nowhere in this setup there is pose (translational and rotational) relationship between simpler features that make up a higher level feature. CNN approach to solve this issue is to use max pooling or successive convolutional layers that reduce </w:t>
-      </w:r>
-      <w:proofErr w:type="spellStart"/>
-      <w:r>
-        <w:rPr>
-          <w:rFonts w:eastAsia="SimSun"/>
-          <w:lang w:eastAsia="zh-CN"/>
-        </w:rPr>
-        <w:t>spacial</w:t>
-      </w:r>
-      <w:proofErr w:type="spellEnd"/>
-      <w:r>
-        <w:rPr>
-          <w:rFonts w:eastAsia="SimSun"/>
-          <w:lang w:eastAsia="zh-CN"/>
-        </w:rPr>
-        <w:t xml:space="preserve"> size of the data flowing through the network and therefore increase the “field of view” of higher layer’s neurons, thus allowing them to detect higher order features in a larger region of the input image. Max pooling is a crutch that made convolutional networks work surprisingly well, achieving superhuman performance in many areas. But do not be fooled by its performance: while CNNs work better than any model before them, max </w:t>
-      </w:r>
-    </w:p>
-    <w:p>
-      <w:pPr>
-        <w:spacing w:beforeLines="50" w:before="180" w:afterLines="50" w:after="180"/>
-        <w:rPr>
-          <w:rFonts w:eastAsia="SimSun" w:hint="eastAsia"/>
+        <w:t>features in the image pixels. Layers that are deeper (closer to the input) will learn to detect simple features such as edges and color gradients, whereas higher layers will combine simple features into more complex features. Finally, dense layers at the top of the network will combine very high level features and produce classification predictions.</w:t>
+      </w:r>
+    </w:p>
+    <w:p>
+      <w:pPr>
+        <w:spacing w:beforeLines="50" w:before="180" w:afterLines="50" w:after="180"/>
+        <w:rPr>
+          <w:rFonts w:eastAsia="SimSun"/>
+          <w:lang w:eastAsia="zh-CN"/>
+        </w:rPr>
+      </w:pPr>
+      <w:r>
+        <w:rPr>
+          <w:rFonts w:eastAsia="SimSun"/>
+          <w:lang w:eastAsia="zh-CN"/>
+        </w:rPr>
+        <w:t xml:space="preserve">An important thing to understand is that higher-level features combine lower-level features as a weighted sum: activations of a preceding layer are multiplied by the following layer neuron’s weights and added, before being passed to activation nonlinearity. Nowhere in this setup there is pose (translational and rotational) relationship between simpler features that make up a higher level feature. CNN approach to solve this issue is to use max pooling or successive convolutional layers that reduce spacial size of the data flowing through the network and therefore increase the “field of view” of higher layer’s neurons, thus allowing them to detect higher order features in a larger region of the input image. Max pooling is a crutch that made convolutional networks work surprisingly well, achieving superhuman performance in many areas. But do not be fooled by its performance: while CNNs work better than any model before them, max </w:t>
+      </w:r>
+    </w:p>
+    <w:p>
+      <w:pPr>
+        <w:spacing w:beforeLines="50" w:before="180" w:afterLines="50" w:after="180"/>
+        <w:rPr>
+          <w:rFonts w:eastAsia="SimSun"/>
           <w:lang w:eastAsia="zh-CN"/>
         </w:rPr>
       </w:pPr>
@@ -985,14 +879,7 @@
           <w:rFonts w:eastAsia="SimSun" w:hint="eastAsia"/>
           <w:lang w:eastAsia="zh-CN"/>
         </w:rPr>
-        <w:t>dense</w:t>
-      </w:r>
-      <w:r>
-        <w:rPr>
-          <w:rFonts w:eastAsia="SimSun" w:hint="eastAsia"/>
-          <w:lang w:eastAsia="zh-CN"/>
-        </w:rPr>
-        <w:t xml:space="preserve"> layers</w:t>
+        <w:t>dense layers</w:t>
       </w:r>
       <w:r>
         <w:rPr>
@@ -1013,70 +900,198 @@
       <w:pPr>
         <w:spacing w:beforeLines="50" w:before="180" w:afterLines="50" w:after="180"/>
         <w:rPr>
-          <w:rFonts w:eastAsia="SimSun" w:hint="eastAsia"/>
-          <w:lang w:eastAsia="zh-CN"/>
-        </w:rPr>
-      </w:pPr>
-    </w:p>
-    <w:p>
-      <w:pPr>
-        <w:spacing w:beforeLines="50" w:before="180" w:afterLines="50" w:after="180"/>
-        <w:rPr>
-          <w:rFonts w:eastAsia="SimSun" w:hint="eastAsia"/>
-          <w:lang w:eastAsia="zh-CN"/>
-        </w:rPr>
-      </w:pPr>
-    </w:p>
-    <w:p>
-      <w:pPr>
-        <w:spacing w:beforeLines="50" w:before="180" w:afterLines="50" w:after="180"/>
-        <w:rPr>
-          <w:rFonts w:eastAsia="SimSun" w:hint="eastAsia"/>
-          <w:lang w:eastAsia="zh-CN"/>
-        </w:rPr>
-      </w:pPr>
-    </w:p>
-    <w:p>
-      <w:pPr>
-        <w:spacing w:beforeLines="50" w:before="180" w:afterLines="50" w:after="180"/>
-        <w:rPr>
-          <w:rFonts w:eastAsia="SimSun" w:hint="eastAsia"/>
-          <w:lang w:eastAsia="zh-CN"/>
-        </w:rPr>
-      </w:pPr>
-      <w:bookmarkStart w:id="0" w:name="_GoBack"/>
-      <w:bookmarkEnd w:id="0"/>
-    </w:p>
-    <w:p>
-      <w:pPr>
-        <w:spacing w:beforeLines="50" w:before="180" w:afterLines="50" w:after="180"/>
-        <w:rPr>
-          <w:rFonts w:eastAsia="SimSun"/>
-          <w:lang w:eastAsia="zh-CN"/>
-        </w:rPr>
-      </w:pPr>
-      <w:proofErr w:type="gramStart"/>
-      <w:r>
-        <w:rPr>
-          <w:rFonts w:eastAsia="SimSun"/>
-          <w:lang w:eastAsia="zh-CN"/>
-        </w:rPr>
-        <w:t>pooling</w:t>
-      </w:r>
-      <w:proofErr w:type="gramEnd"/>
-      <w:r>
-        <w:rPr>
-          <w:rFonts w:eastAsia="SimSun"/>
-          <w:lang w:eastAsia="zh-CN"/>
-        </w:rPr>
-        <w:t xml:space="preserve"> nonetheless is losing valuable information.</w:t>
-      </w:r>
-    </w:p>
-    <w:p>
-      <w:pPr>
-        <w:spacing w:beforeLines="50" w:before="180" w:afterLines="50" w:after="180"/>
-        <w:rPr>
-          <w:rFonts w:eastAsia="SimSun" w:hint="eastAsia"/>
+          <w:rFonts w:eastAsia="SimSun"/>
+          <w:lang w:eastAsia="zh-CN"/>
+        </w:rPr>
+      </w:pPr>
+    </w:p>
+    <w:p>
+      <w:pPr>
+        <w:spacing w:beforeLines="50" w:before="180" w:afterLines="50" w:after="180"/>
+        <w:rPr>
+          <w:rFonts w:eastAsia="SimSun"/>
+          <w:lang w:eastAsia="zh-CN"/>
+        </w:rPr>
+      </w:pPr>
+    </w:p>
+    <w:p>
+      <w:pPr>
+        <w:spacing w:beforeLines="50" w:before="180" w:afterLines="50" w:after="180"/>
+        <w:rPr>
+          <w:rFonts w:eastAsia="SimSun"/>
+          <w:lang w:eastAsia="zh-CN"/>
+        </w:rPr>
+      </w:pPr>
+    </w:p>
+    <w:p>
+      <w:pPr>
+        <w:spacing w:beforeLines="50" w:before="180" w:afterLines="50" w:after="180"/>
+        <w:rPr>
+          <w:rFonts w:eastAsia="SimSun"/>
+          <w:lang w:eastAsia="zh-CN"/>
+        </w:rPr>
+      </w:pPr>
+      <w:r>
+        <w:rPr>
+          <w:rFonts w:eastAsia="SimSun" w:hint="eastAsia"/>
+          <w:lang w:eastAsia="zh-CN"/>
+        </w:rPr>
+        <w:t>需要了解的重要一点是，较高级别的特征将较低级特征组合为加权和：前一层的激活与下一层神经元的权重相乘并相加，然后传递到激活非线性。</w:t>
+      </w:r>
+      <w:r>
+        <w:rPr>
+          <w:rFonts w:eastAsia="SimSun"/>
+          <w:lang w:eastAsia="zh-CN"/>
+        </w:rPr>
+        <w:t xml:space="preserve"> </w:t>
+      </w:r>
+      <w:r>
+        <w:rPr>
+          <w:rFonts w:eastAsia="SimSun" w:hint="eastAsia"/>
+          <w:lang w:eastAsia="zh-CN"/>
+        </w:rPr>
+        <w:t>在这个设置中，没有任何地方在构成更高级别特征的简单特征之间存在姿态（平移和旋转）关系。</w:t>
+      </w:r>
+      <w:r>
+        <w:rPr>
+          <w:rFonts w:eastAsia="SimSun"/>
+          <w:lang w:eastAsia="zh-CN"/>
+        </w:rPr>
+        <w:t xml:space="preserve"> CNN</w:t>
+      </w:r>
+      <w:r>
+        <w:rPr>
+          <w:rFonts w:eastAsia="SimSun" w:hint="eastAsia"/>
+          <w:lang w:eastAsia="zh-CN"/>
+        </w:rPr>
+        <w:t>解决这个问题的方法是使用最大汇集或连续卷积层来减少流经网络的数据的空间大小，因此增加了上层神经元的“视野”，从而使他们能够</w:t>
+      </w:r>
+      <w:r>
+        <w:rPr>
+          <w:rFonts w:eastAsia="SimSun" w:hint="eastAsia"/>
+          <w:lang w:eastAsia="zh-CN"/>
+        </w:rPr>
+        <w:t>在</w:t>
+      </w:r>
+      <w:r>
+        <w:rPr>
+          <w:rFonts w:eastAsia="SimSun" w:hint="eastAsia"/>
+          <w:lang w:eastAsia="zh-CN"/>
+        </w:rPr>
+        <w:t>输入图像的较大区域</w:t>
+      </w:r>
+      <w:r>
+        <w:rPr>
+          <w:rFonts w:eastAsia="SimSun" w:hint="eastAsia"/>
+          <w:lang w:eastAsia="zh-CN"/>
+        </w:rPr>
+        <w:t>检测到更高阶的特征。最大池化是一个使卷积网络工作得非常好的拐杖，在许多领域实现了超人的表现。</w:t>
+      </w:r>
+      <w:r>
+        <w:rPr>
+          <w:rFonts w:eastAsia="SimSun"/>
+          <w:lang w:eastAsia="zh-CN"/>
+        </w:rPr>
+        <w:t xml:space="preserve"> </w:t>
+      </w:r>
+      <w:r>
+        <w:rPr>
+          <w:rFonts w:eastAsia="SimSun" w:hint="eastAsia"/>
+          <w:lang w:eastAsia="zh-CN"/>
+        </w:rPr>
+        <w:t>但是不要被它的表现所迷惑：虽然</w:t>
+      </w:r>
+      <w:r>
+        <w:rPr>
+          <w:rFonts w:eastAsia="SimSun"/>
+          <w:lang w:eastAsia="zh-CN"/>
+        </w:rPr>
+        <w:t>CNN</w:t>
+      </w:r>
+      <w:r>
+        <w:rPr>
+          <w:rFonts w:eastAsia="SimSun" w:hint="eastAsia"/>
+          <w:lang w:eastAsia="zh-CN"/>
+        </w:rPr>
+        <w:t>比之前的任何模式都工作得更好，但是最大限度的集中却正在失去有价值的信息。</w:t>
+      </w:r>
+    </w:p>
+    <w:p>
+      <w:pPr>
+        <w:spacing w:beforeLines="50" w:before="180" w:afterLines="50" w:after="180"/>
+        <w:rPr>
+          <w:rFonts w:eastAsia="SimSun"/>
+          <w:lang w:eastAsia="zh-CN"/>
+        </w:rPr>
+      </w:pPr>
+    </w:p>
+    <w:p>
+      <w:pPr>
+        <w:spacing w:beforeLines="50" w:before="180" w:afterLines="50" w:after="180"/>
+        <w:rPr>
+          <w:rFonts w:eastAsia="SimSun"/>
+          <w:lang w:eastAsia="zh-CN"/>
+        </w:rPr>
+      </w:pPr>
+    </w:p>
+    <w:p>
+      <w:pPr>
+        <w:spacing w:beforeLines="50" w:before="180" w:afterLines="50" w:after="180"/>
+        <w:rPr>
+          <w:rFonts w:eastAsia="SimSun"/>
+          <w:lang w:eastAsia="zh-CN"/>
+        </w:rPr>
+      </w:pPr>
+    </w:p>
+    <w:p>
+      <w:pPr>
+        <w:spacing w:beforeLines="50" w:before="180" w:afterLines="50" w:after="180"/>
+        <w:rPr>
+          <w:rFonts w:eastAsia="SimSun"/>
+          <w:lang w:eastAsia="zh-CN"/>
+        </w:rPr>
+      </w:pPr>
+    </w:p>
+    <w:p>
+      <w:pPr>
+        <w:spacing w:beforeLines="50" w:before="180" w:afterLines="50" w:after="180"/>
+        <w:rPr>
+          <w:rFonts w:eastAsia="SimSun"/>
+          <w:lang w:eastAsia="zh-CN"/>
+        </w:rPr>
+      </w:pPr>
+    </w:p>
+    <w:p>
+      <w:pPr>
+        <w:spacing w:beforeLines="50" w:before="180" w:afterLines="50" w:after="180"/>
+        <w:rPr>
+          <w:rFonts w:eastAsia="SimSun"/>
+          <w:lang w:eastAsia="zh-CN"/>
+        </w:rPr>
+      </w:pPr>
+    </w:p>
+    <w:p>
+      <w:pPr>
+        <w:spacing w:beforeLines="50" w:before="180" w:afterLines="50" w:after="180"/>
+        <w:rPr>
+          <w:rFonts w:eastAsia="SimSun"/>
+          <w:lang w:eastAsia="zh-CN"/>
+        </w:rPr>
+      </w:pPr>
+      <w:r>
+        <w:rPr>
+          <w:rFonts w:eastAsia="SimSun"/>
+          <w:lang w:eastAsia="zh-CN"/>
+        </w:rPr>
+        <w:lastRenderedPageBreak/>
+        <w:t>pooling nonetheless is losing valuable information.</w:t>
+      </w:r>
+    </w:p>
+    <w:p>
+      <w:pPr>
+        <w:spacing w:beforeLines="50" w:before="180" w:afterLines="50" w:after="180"/>
+        <w:rPr>
+          <w:rFonts w:eastAsia="SimSun"/>
           <w:lang w:eastAsia="zh-CN"/>
         </w:rPr>
       </w:pPr>
@@ -1092,7 +1107,7 @@
       <w:pPr>
         <w:spacing w:beforeLines="50" w:before="180" w:afterLines="50" w:after="180"/>
         <w:rPr>
-          <w:rFonts w:eastAsia="SimSun" w:hint="eastAsia"/>
+          <w:rFonts w:eastAsia="SimSun"/>
           <w:lang w:eastAsia="zh-CN"/>
         </w:rPr>
       </w:pPr>
@@ -1108,7 +1123,7 @@
       <w:pPr>
         <w:spacing w:beforeLines="50" w:before="180" w:afterLines="50" w:after="180"/>
         <w:rPr>
-          <w:rFonts w:eastAsia="SimSun" w:hint="eastAsia"/>
+          <w:rFonts w:eastAsia="SimSun"/>
           <w:lang w:eastAsia="zh-CN"/>
         </w:rPr>
       </w:pPr>
@@ -1124,95 +1139,405 @@
       <w:pPr>
         <w:spacing w:beforeLines="50" w:before="180" w:afterLines="50" w:after="180"/>
         <w:rPr>
-          <w:rFonts w:eastAsia="SimSun" w:hint="eastAsia"/>
-          <w:lang w:eastAsia="zh-CN"/>
-        </w:rPr>
-      </w:pPr>
-      <w:r>
-        <w:rPr>
-          <w:rFonts w:eastAsia="SimSun"/>
-          <w:lang w:eastAsia="zh-CN"/>
-        </w:rPr>
-        <w:t xml:space="preserve">Internal data representation of a convolutional neural network does not take into account important </w:t>
-      </w:r>
-      <w:proofErr w:type="spellStart"/>
-      <w:r>
-        <w:rPr>
-          <w:rFonts w:eastAsia="SimSun"/>
-          <w:lang w:eastAsia="zh-CN"/>
-        </w:rPr>
-        <w:t>spacial</w:t>
-      </w:r>
-      <w:proofErr w:type="spellEnd"/>
-      <w:r>
-        <w:rPr>
-          <w:rFonts w:eastAsia="SimSun"/>
-          <w:lang w:eastAsia="zh-CN"/>
-        </w:rPr>
-        <w:t xml:space="preserve"> hierarchies between simple and complex objects.</w:t>
-      </w:r>
-    </w:p>
-    <w:p>
-      <w:pPr>
-        <w:spacing w:beforeLines="50" w:before="180" w:afterLines="50" w:after="180"/>
-        <w:rPr>
-          <w:rFonts w:eastAsia="SimSun" w:hint="eastAsia"/>
-          <w:lang w:eastAsia="zh-CN"/>
-        </w:rPr>
-      </w:pPr>
-      <w:r>
-        <w:rPr>
-          <w:rFonts w:eastAsia="SimSun"/>
-          <w:lang w:eastAsia="zh-CN"/>
-        </w:rPr>
-        <w:t xml:space="preserve">In the example above, a mere presence of 2 eyes, a mouth and a nose in a picture does not mean there is a face, </w:t>
-      </w:r>
+          <w:rFonts w:eastAsia="SimSun"/>
+          <w:lang w:eastAsia="zh-CN"/>
+        </w:rPr>
+      </w:pPr>
+      <w:r>
+        <w:rPr>
+          <w:rFonts w:eastAsia="SimSun"/>
+          <w:lang w:eastAsia="zh-CN"/>
+        </w:rPr>
+        <w:t>Internal data representation of a convolutional neural network does not take into account important spacial hierarchies between simple and complex objects.</w:t>
+      </w:r>
+    </w:p>
+    <w:p>
+      <w:pPr>
+        <w:spacing w:beforeLines="50" w:before="180" w:afterLines="50" w:after="180"/>
+        <w:rPr>
+          <w:rFonts w:eastAsia="SimSun"/>
+          <w:lang w:eastAsia="zh-CN"/>
+        </w:rPr>
+      </w:pPr>
+      <w:r>
+        <w:rPr>
+          <w:rFonts w:eastAsia="SimSun"/>
+          <w:lang w:eastAsia="zh-CN"/>
+        </w:rPr>
+        <w:t>In the example above, a mere presence of 2 eyes, a mouth and a nose in a picture does not mean there is a face, we also need to know how these objects are oriented relative to each other.</w:t>
+      </w:r>
+    </w:p>
+    <w:p>
+      <w:pPr>
+        <w:spacing w:beforeLines="50" w:before="180" w:afterLines="50" w:after="180"/>
+        <w:rPr>
+          <w:rFonts w:eastAsia="SimSun"/>
+          <w:lang w:eastAsia="zh-CN"/>
+        </w:rPr>
+      </w:pPr>
+      <w:r>
+        <w:rPr>
+          <w:rFonts w:eastAsia="SimSun"/>
+          <w:lang w:eastAsia="zh-CN"/>
+        </w:rPr>
+        <w:t>3. Hardcoding 3D World into a Neural Net: Inverse Graphics Approach</w:t>
+      </w:r>
+    </w:p>
+    <w:p>
+      <w:pPr>
+        <w:spacing w:beforeLines="50" w:before="180" w:afterLines="50" w:after="180"/>
+        <w:rPr>
+          <w:rFonts w:eastAsia="SimSun" w:hint="eastAsia"/>
+          <w:lang w:eastAsia="zh-CN"/>
+        </w:rPr>
+      </w:pPr>
+      <w:r>
+        <w:rPr>
+          <w:rFonts w:eastAsia="SimSun"/>
+          <w:lang w:eastAsia="zh-CN"/>
+        </w:rPr>
+        <w:t xml:space="preserve">Computer graphics deals with constructing a visual image from some internal hierarchical representation of geometric data. Note that the structure of this representation needs to take into account relative positions of objects. That internal representation is stored in computer’s memory as arrays of </w:t>
+      </w:r>
+    </w:p>
+    <w:p>
+      <w:pPr>
+        <w:spacing w:beforeLines="50" w:before="180" w:afterLines="50" w:after="180"/>
+        <w:rPr>
+          <w:rFonts w:eastAsia="SimSun" w:hint="eastAsia"/>
+          <w:lang w:eastAsia="zh-CN"/>
+        </w:rPr>
+      </w:pPr>
+    </w:p>
+    <w:p>
+      <w:pPr>
+        <w:spacing w:beforeLines="50" w:before="180" w:afterLines="50" w:after="180"/>
+        <w:rPr>
+          <w:rFonts w:eastAsia="SimSun" w:hint="eastAsia"/>
+          <w:lang w:eastAsia="zh-CN"/>
+        </w:rPr>
+      </w:pPr>
+    </w:p>
+    <w:p>
+      <w:pPr>
+        <w:spacing w:beforeLines="50" w:before="180" w:afterLines="50" w:after="180"/>
+        <w:rPr>
+          <w:rFonts w:eastAsia="SimSun" w:hint="eastAsia"/>
+          <w:lang w:eastAsia="zh-CN"/>
+        </w:rPr>
+      </w:pPr>
+      <w:r>
+        <w:rPr>
+          <w:rFonts w:eastAsia="SimSun"/>
+          <w:lang w:eastAsia="zh-CN"/>
+        </w:rPr>
+        <w:t>Hinton</w:t>
+      </w:r>
+      <w:r>
+        <w:rPr>
+          <w:rFonts w:eastAsia="SimSun" w:hint="eastAsia"/>
+          <w:lang w:eastAsia="zh-CN"/>
+        </w:rPr>
+        <w:t>自己说，</w:t>
+      </w:r>
+      <w:r>
+        <w:rPr>
+          <w:rFonts w:eastAsia="SimSun"/>
+          <w:lang w:eastAsia="zh-CN"/>
+        </w:rPr>
+        <w:t>max pooling</w:t>
+      </w:r>
+      <w:r>
+        <w:rPr>
+          <w:rFonts w:eastAsia="SimSun" w:hint="eastAsia"/>
+          <w:lang w:eastAsia="zh-CN"/>
+        </w:rPr>
+        <w:t>运作良好的事实是一个很大的错误和灾难：</w:t>
+      </w:r>
+    </w:p>
+    <w:p>
+      <w:pPr>
+        <w:spacing w:beforeLines="50" w:before="180" w:afterLines="50" w:after="180"/>
+        <w:rPr>
+          <w:rFonts w:eastAsia="SimSun" w:hint="eastAsia"/>
+          <w:lang w:eastAsia="zh-CN"/>
+        </w:rPr>
+      </w:pPr>
+      <w:r>
+        <w:rPr>
+          <w:rFonts w:eastAsia="SimSun"/>
+          <w:lang w:eastAsia="zh-CN"/>
+        </w:rPr>
+        <w:t>Hinton</w:t>
+      </w:r>
+      <w:r>
+        <w:rPr>
+          <w:rFonts w:eastAsia="SimSun" w:hint="eastAsia"/>
+          <w:lang w:eastAsia="zh-CN"/>
+        </w:rPr>
+        <w:t>：“卷积神经网络中使用的汇集操作是一个很大的错误，它运行得很好的事实是一场灾难。”</w:t>
+      </w:r>
+    </w:p>
+    <w:p>
+      <w:pPr>
+        <w:spacing w:beforeLines="50" w:before="180" w:afterLines="50" w:after="180"/>
+        <w:rPr>
+          <w:rFonts w:eastAsia="SimSun" w:hint="eastAsia"/>
+          <w:lang w:eastAsia="zh-CN"/>
+        </w:rPr>
+      </w:pPr>
+    </w:p>
+    <w:p>
+      <w:pPr>
+        <w:spacing w:beforeLines="50" w:before="180" w:afterLines="50" w:after="180"/>
+        <w:rPr>
+          <w:rFonts w:eastAsia="SimSun" w:hint="eastAsia"/>
+          <w:lang w:eastAsia="zh-CN"/>
+        </w:rPr>
+      </w:pPr>
+      <w:r>
+        <w:rPr>
+          <w:rFonts w:eastAsia="SimSun" w:hint="eastAsia"/>
+          <w:lang w:eastAsia="zh-CN"/>
+        </w:rPr>
+        <w:t>当然，你可以用传统的</w:t>
+      </w:r>
+      <w:r>
+        <w:rPr>
+          <w:rFonts w:eastAsia="SimSun"/>
+          <w:lang w:eastAsia="zh-CN"/>
+        </w:rPr>
+        <w:t>CNNs</w:t>
+      </w:r>
+      <w:r>
+        <w:rPr>
+          <w:rFonts w:eastAsia="SimSun" w:hint="eastAsia"/>
+          <w:lang w:eastAsia="zh-CN"/>
+        </w:rPr>
+        <w:t>来取消最大的池化，但是仍然不能解决关键问题：</w:t>
+      </w:r>
+    </w:p>
+    <w:p>
+      <w:pPr>
+        <w:spacing w:beforeLines="50" w:before="180" w:afterLines="50" w:after="180"/>
+        <w:rPr>
+          <w:rFonts w:eastAsia="SimSun" w:hint="eastAsia"/>
+          <w:lang w:eastAsia="zh-CN"/>
+        </w:rPr>
+      </w:pPr>
+    </w:p>
+    <w:p>
+      <w:pPr>
+        <w:spacing w:beforeLines="50" w:before="180" w:afterLines="50" w:after="180"/>
+        <w:rPr>
+          <w:rFonts w:eastAsia="SimSun" w:hint="eastAsia"/>
+          <w:lang w:eastAsia="zh-CN"/>
+        </w:rPr>
+      </w:pPr>
+    </w:p>
+    <w:p>
+      <w:pPr>
+        <w:spacing w:beforeLines="50" w:before="180" w:afterLines="50" w:after="180"/>
+        <w:rPr>
+          <w:rFonts w:eastAsia="SimSun" w:hint="eastAsia"/>
+          <w:lang w:eastAsia="zh-CN"/>
+        </w:rPr>
+      </w:pPr>
+      <w:r>
+        <w:rPr>
+          <w:rFonts w:eastAsia="SimSun" w:hint="eastAsia"/>
+          <w:lang w:eastAsia="zh-CN"/>
+        </w:rPr>
+        <w:t>卷积神经网络的内部数据表示不考虑简单和复杂对象之间的重要空间层次。</w:t>
+      </w:r>
+    </w:p>
+    <w:p>
+      <w:pPr>
+        <w:spacing w:beforeLines="50" w:before="180" w:afterLines="50" w:after="180"/>
+        <w:rPr>
+          <w:rFonts w:eastAsia="SimSun" w:hint="eastAsia"/>
+          <w:lang w:eastAsia="zh-CN"/>
+        </w:rPr>
+      </w:pPr>
+    </w:p>
+    <w:p>
+      <w:pPr>
+        <w:spacing w:beforeLines="50" w:before="180" w:afterLines="50" w:after="180"/>
+        <w:rPr>
+          <w:rFonts w:eastAsia="SimSun" w:hint="eastAsia"/>
+          <w:lang w:eastAsia="zh-CN"/>
+        </w:rPr>
+      </w:pPr>
+    </w:p>
+    <w:p>
+      <w:pPr>
+        <w:spacing w:beforeLines="50" w:before="180" w:afterLines="50" w:after="180"/>
+        <w:rPr>
+          <w:rFonts w:eastAsia="SimSun" w:hint="eastAsia"/>
+          <w:lang w:eastAsia="zh-CN"/>
+        </w:rPr>
+      </w:pPr>
+      <w:r>
+        <w:rPr>
+          <w:rFonts w:eastAsia="SimSun" w:hint="eastAsia"/>
+          <w:lang w:eastAsia="zh-CN"/>
+        </w:rPr>
+        <w:t>在上面的例子中，图片中仅存在</w:t>
+      </w:r>
+      <w:r>
+        <w:rPr>
+          <w:rFonts w:eastAsia="SimSun"/>
+          <w:lang w:eastAsia="zh-CN"/>
+        </w:rPr>
+        <w:t>2</w:t>
+      </w:r>
+      <w:r>
+        <w:rPr>
+          <w:rFonts w:eastAsia="SimSun" w:hint="eastAsia"/>
+          <w:lang w:eastAsia="zh-CN"/>
+        </w:rPr>
+        <w:t>只眼睛，嘴巴和鼻子并不意味着有脸，我们也需要知道这些物体是如何相对的。</w:t>
+      </w:r>
+    </w:p>
+    <w:p>
+      <w:pPr>
+        <w:spacing w:beforeLines="50" w:before="180" w:afterLines="50" w:after="180"/>
+        <w:rPr>
+          <w:rFonts w:eastAsia="SimSun" w:hint="eastAsia"/>
+          <w:lang w:eastAsia="zh-CN"/>
+        </w:rPr>
+      </w:pPr>
+    </w:p>
+    <w:p>
+      <w:pPr>
+        <w:spacing w:beforeLines="50" w:before="180" w:afterLines="50" w:after="180"/>
+        <w:rPr>
+          <w:rFonts w:eastAsia="SimSun" w:hint="eastAsia"/>
+          <w:lang w:eastAsia="zh-CN"/>
+        </w:rPr>
+      </w:pPr>
+      <w:r>
+        <w:rPr>
+          <w:rFonts w:eastAsia="SimSun"/>
+          <w:lang w:eastAsia="zh-CN"/>
+        </w:rPr>
+        <w:t>3.</w:t>
+      </w:r>
+      <w:r>
+        <w:rPr>
+          <w:rFonts w:eastAsia="SimSun" w:hint="eastAsia"/>
+          <w:lang w:eastAsia="zh-CN"/>
+        </w:rPr>
+        <w:t>将</w:t>
+      </w:r>
+      <w:r>
+        <w:rPr>
+          <w:rFonts w:eastAsia="SimSun"/>
+          <w:lang w:eastAsia="zh-CN"/>
+        </w:rPr>
+        <w:t>3D</w:t>
+      </w:r>
+      <w:r>
+        <w:rPr>
+          <w:rFonts w:eastAsia="SimSun" w:hint="eastAsia"/>
+          <w:lang w:eastAsia="zh-CN"/>
+        </w:rPr>
+        <w:t>世界硬编码为神经网络：逆向图形方法</w:t>
+      </w:r>
+    </w:p>
+    <w:p>
+      <w:pPr>
+        <w:spacing w:beforeLines="50" w:before="180" w:afterLines="50" w:after="180"/>
+        <w:rPr>
+          <w:rFonts w:eastAsia="SimSun" w:hint="eastAsia"/>
+          <w:lang w:eastAsia="zh-CN"/>
+        </w:rPr>
+      </w:pPr>
+      <w:r>
+        <w:rPr>
+          <w:rFonts w:eastAsia="SimSun" w:hint="eastAsia"/>
+          <w:lang w:eastAsia="zh-CN"/>
+        </w:rPr>
+        <w:t>计算机图形学涉及从几何数据的内部分层表示来构造可视图像。</w:t>
+      </w:r>
+      <w:r>
+        <w:rPr>
+          <w:rFonts w:eastAsia="SimSun"/>
+          <w:lang w:eastAsia="zh-CN"/>
+        </w:rPr>
+        <w:t xml:space="preserve"> </w:t>
+      </w:r>
+      <w:r>
+        <w:rPr>
+          <w:rFonts w:eastAsia="SimSun" w:hint="eastAsia"/>
+          <w:lang w:eastAsia="zh-CN"/>
+        </w:rPr>
+        <w:t>请注意，这种表示的结构需要考虑对象的相对位置。</w:t>
+      </w:r>
+      <w:r>
+        <w:rPr>
+          <w:rFonts w:eastAsia="SimSun"/>
+          <w:lang w:eastAsia="zh-CN"/>
+        </w:rPr>
+        <w:t xml:space="preserve"> </w:t>
+      </w:r>
+      <w:r>
+        <w:rPr>
+          <w:rFonts w:eastAsia="SimSun" w:hint="eastAsia"/>
+          <w:lang w:eastAsia="zh-CN"/>
+        </w:rPr>
+        <w:t>该内部表示作为表示这些对象的相对位置和方向的几何对象和矩阵的阵列存储在计算机的存储器中。</w:t>
+      </w:r>
+      <w:r>
+        <w:rPr>
+          <w:rFonts w:eastAsia="SimSun"/>
+          <w:lang w:eastAsia="zh-CN"/>
+        </w:rPr>
+        <w:t xml:space="preserve"> </w:t>
+      </w:r>
+      <w:r>
+        <w:rPr>
+          <w:rFonts w:eastAsia="SimSun" w:hint="eastAsia"/>
+          <w:lang w:eastAsia="zh-CN"/>
+        </w:rPr>
+        <w:t>然后，特殊软件将该表示转换成屏幕上的图像。</w:t>
+      </w:r>
+      <w:r>
+        <w:rPr>
+          <w:rFonts w:eastAsia="SimSun"/>
+          <w:lang w:eastAsia="zh-CN"/>
+        </w:rPr>
+        <w:t xml:space="preserve"> </w:t>
+      </w:r>
+      <w:r>
+        <w:rPr>
+          <w:rFonts w:eastAsia="SimSun" w:hint="eastAsia"/>
+          <w:lang w:eastAsia="zh-CN"/>
+        </w:rPr>
+        <w:t>这就是所谓的渲染。</w:t>
+      </w:r>
+    </w:p>
+    <w:p>
+      <w:pPr>
+        <w:spacing w:beforeLines="50" w:before="180" w:afterLines="50" w:after="180"/>
+        <w:rPr>
+          <w:rFonts w:eastAsia="SimSun"/>
+          <w:lang w:eastAsia="zh-CN"/>
+        </w:rPr>
+      </w:pPr>
       <w:r>
         <w:rPr>
           <w:rFonts w:eastAsia="SimSun"/>
           <w:lang w:eastAsia="zh-CN"/>
         </w:rPr>
         <w:lastRenderedPageBreak/>
-        <w:t>we also need to know how these objects are oriented relative to each other.</w:t>
-      </w:r>
-    </w:p>
-    <w:p>
-      <w:pPr>
-        <w:spacing w:beforeLines="50" w:before="180" w:afterLines="50" w:after="180"/>
-        <w:rPr>
-          <w:rFonts w:eastAsia="SimSun" w:hint="eastAsia"/>
-          <w:lang w:eastAsia="zh-CN"/>
-        </w:rPr>
-      </w:pPr>
-      <w:r>
-        <w:rPr>
-          <w:rFonts w:eastAsia="SimSun"/>
-          <w:lang w:eastAsia="zh-CN"/>
-        </w:rPr>
-        <w:t>3. Hardcoding 3D World into a Neural Net: Inverse Graphics Approach</w:t>
-      </w:r>
-    </w:p>
-    <w:p>
-      <w:pPr>
-        <w:spacing w:beforeLines="50" w:before="180" w:afterLines="50" w:after="180"/>
-        <w:rPr>
-          <w:rFonts w:eastAsia="SimSun" w:hint="eastAsia"/>
-          <w:lang w:eastAsia="zh-CN"/>
-        </w:rPr>
-      </w:pPr>
-      <w:r>
-        <w:rPr>
-          <w:rFonts w:eastAsia="SimSun"/>
-          <w:lang w:eastAsia="zh-CN"/>
-        </w:rPr>
-        <w:t>Computer graphics deals with constructing a visual image from some internal hierarchical representation of geometric data. Note that the structure of this representation needs to take into account relative positions of objects. That internal representation is stored in computer’s memory as arrays of geometrical objects and matrices that represent relative positions and orientation of these objects. Then, special software takes that representation and converts it into an image on the screen. This is called rendering.</w:t>
-      </w:r>
-    </w:p>
-    <w:p>
-      <w:pPr>
-        <w:spacing w:beforeLines="50" w:before="180" w:afterLines="50" w:after="180"/>
-        <w:rPr>
-          <w:rFonts w:eastAsia="SimSun" w:hint="eastAsia"/>
+        <w:t>geometrical objects and matrices that represent relative positions and orientation of these objects. Then, special software takes that representation and converts it into an image on the screen. This is called rendering.</w:t>
+      </w:r>
+    </w:p>
+    <w:p>
+      <w:pPr>
+        <w:spacing w:beforeLines="50" w:before="180" w:afterLines="50" w:after="180"/>
+        <w:rPr>
+          <w:rFonts w:eastAsia="SimSun"/>
           <w:lang w:eastAsia="zh-CN"/>
         </w:rPr>
       </w:pPr>
@@ -1274,65 +1599,348 @@
       <w:pPr>
         <w:spacing w:beforeLines="50" w:before="180" w:afterLines="50" w:after="180"/>
         <w:rPr>
-          <w:rFonts w:eastAsia="SimSun" w:hint="eastAsia"/>
-          <w:lang w:eastAsia="zh-CN"/>
-        </w:rPr>
-      </w:pPr>
-      <w:r>
-        <w:rPr>
-          <w:rFonts w:eastAsia="SimSun"/>
-          <w:lang w:eastAsia="zh-CN"/>
-        </w:rPr>
-        <w:t xml:space="preserve">Computer graphics takes internal representation of objects and produces an image. Human brain does the opposite. Capsule networks follow a similar approach to the brain. </w:t>
-      </w:r>
-      <w:proofErr w:type="gramStart"/>
-      <w:r>
-        <w:rPr>
-          <w:rFonts w:eastAsia="SimSun"/>
-          <w:lang w:eastAsia="zh-CN"/>
-        </w:rPr>
-        <w:t>Source.</w:t>
-      </w:r>
-      <w:proofErr w:type="gramEnd"/>
-    </w:p>
-    <w:p>
-      <w:pPr>
-        <w:spacing w:beforeLines="50" w:before="180" w:afterLines="50" w:after="180"/>
-        <w:rPr>
-          <w:rFonts w:eastAsia="SimSun"/>
-          <w:lang w:eastAsia="zh-CN"/>
-        </w:rPr>
-      </w:pPr>
-      <w:r>
-        <w:rPr>
-          <w:rFonts w:eastAsia="SimSun"/>
-          <w:lang w:eastAsia="zh-CN"/>
-        </w:rPr>
-        <w:t xml:space="preserve">Inspired by this idea, Hinton argues </w:t>
-      </w:r>
+          <w:rFonts w:eastAsia="SimSun"/>
+          <w:lang w:eastAsia="zh-CN"/>
+        </w:rPr>
+      </w:pPr>
+      <w:r>
+        <w:rPr>
+          <w:rFonts w:eastAsia="SimSun"/>
+          <w:lang w:eastAsia="zh-CN"/>
+        </w:rPr>
+        <w:t>Computer graphics takes internal representation of objects and produces an image. Human brain does the opposite. Capsule networks follow a similar approach to the brain. Source.</w:t>
+      </w:r>
+    </w:p>
+    <w:p>
+      <w:pPr>
+        <w:spacing w:beforeLines="50" w:before="180" w:afterLines="50" w:after="180"/>
+        <w:rPr>
+          <w:rFonts w:eastAsia="SimSun"/>
+          <w:lang w:eastAsia="zh-CN"/>
+        </w:rPr>
+      </w:pPr>
+      <w:r>
+        <w:rPr>
+          <w:rFonts w:eastAsia="SimSun"/>
+          <w:lang w:eastAsia="zh-CN"/>
+        </w:rPr>
+        <w:t>Inspired by this idea, Hinton argues that brains, in fact, do the opposite of rendering. He calls it inverse graphics: from visual information received by eyes, they deconstruct a hierarchical representation of the world around us and try to match it with already learned patterns and relationships stored in the brain. This is how recognition happens. And the key idea is that representation of objects in the brain does not depend on view angle.</w:t>
+      </w:r>
+    </w:p>
+    <w:p>
+      <w:pPr>
+        <w:spacing w:beforeLines="50" w:before="180" w:afterLines="50" w:after="180"/>
+        <w:rPr>
+          <w:rFonts w:eastAsia="SimSun" w:hint="eastAsia"/>
+          <w:lang w:eastAsia="zh-CN"/>
+        </w:rPr>
+      </w:pPr>
+      <w:r>
+        <w:rPr>
+          <w:rFonts w:eastAsia="SimSun"/>
+          <w:lang w:eastAsia="zh-CN"/>
+        </w:rPr>
+        <w:t xml:space="preserve">So at this point the question is: how do </w:t>
+      </w:r>
+    </w:p>
+    <w:p>
+      <w:pPr>
+        <w:spacing w:beforeLines="50" w:before="180" w:afterLines="50" w:after="180"/>
+        <w:rPr>
+          <w:rFonts w:eastAsia="SimSun" w:hint="eastAsia"/>
+          <w:lang w:eastAsia="zh-CN"/>
+        </w:rPr>
+      </w:pPr>
+    </w:p>
+    <w:p>
+      <w:pPr>
+        <w:spacing w:beforeLines="50" w:before="180" w:afterLines="50" w:after="180"/>
+        <w:rPr>
+          <w:rFonts w:eastAsia="SimSun" w:hint="eastAsia"/>
+          <w:lang w:eastAsia="zh-CN"/>
+        </w:rPr>
+      </w:pPr>
+    </w:p>
+    <w:p>
+      <w:pPr>
+        <w:spacing w:beforeLines="50" w:before="180" w:afterLines="50" w:after="180"/>
+        <w:rPr>
+          <w:rFonts w:eastAsia="SimSun" w:hint="eastAsia"/>
+          <w:lang w:eastAsia="zh-CN"/>
+        </w:rPr>
+      </w:pPr>
+    </w:p>
+    <w:p>
+      <w:pPr>
+        <w:spacing w:beforeLines="50" w:before="180" w:afterLines="50" w:after="180"/>
+        <w:rPr>
+          <w:rFonts w:eastAsia="SimSun" w:hint="eastAsia"/>
+          <w:lang w:eastAsia="zh-CN"/>
+        </w:rPr>
+      </w:pPr>
+    </w:p>
+    <w:p>
+      <w:pPr>
+        <w:spacing w:beforeLines="50" w:before="180" w:afterLines="50" w:after="180"/>
+        <w:rPr>
+          <w:rFonts w:eastAsia="SimSun" w:hint="eastAsia"/>
+          <w:lang w:eastAsia="zh-CN"/>
+        </w:rPr>
+      </w:pPr>
+    </w:p>
+    <w:p>
+      <w:pPr>
+        <w:spacing w:beforeLines="50" w:before="180" w:afterLines="50" w:after="180"/>
+        <w:rPr>
+          <w:rFonts w:eastAsia="SimSun" w:hint="eastAsia"/>
+          <w:lang w:eastAsia="zh-CN"/>
+        </w:rPr>
+      </w:pPr>
+    </w:p>
+    <w:p>
+      <w:pPr>
+        <w:spacing w:beforeLines="50" w:before="180" w:afterLines="50" w:after="180"/>
+        <w:rPr>
+          <w:rFonts w:eastAsia="SimSun" w:hint="eastAsia"/>
+          <w:lang w:eastAsia="zh-CN"/>
+        </w:rPr>
+      </w:pPr>
+    </w:p>
+    <w:p>
+      <w:pPr>
+        <w:spacing w:beforeLines="50" w:before="180" w:afterLines="50" w:after="180"/>
+        <w:rPr>
+          <w:rFonts w:eastAsia="SimSun" w:hint="eastAsia"/>
+          <w:lang w:eastAsia="zh-CN"/>
+        </w:rPr>
+      </w:pPr>
+    </w:p>
+    <w:p>
+      <w:pPr>
+        <w:spacing w:beforeLines="50" w:before="180" w:afterLines="50" w:after="180"/>
+        <w:rPr>
+          <w:rFonts w:eastAsia="SimSun" w:hint="eastAsia"/>
+          <w:lang w:eastAsia="zh-CN"/>
+        </w:rPr>
+      </w:pPr>
+    </w:p>
+    <w:p>
+      <w:pPr>
+        <w:spacing w:beforeLines="50" w:before="180" w:afterLines="50" w:after="180"/>
+        <w:rPr>
+          <w:rFonts w:eastAsia="SimSun" w:hint="eastAsia"/>
+          <w:lang w:eastAsia="zh-CN"/>
+        </w:rPr>
+      </w:pPr>
+    </w:p>
+    <w:p>
+      <w:pPr>
+        <w:spacing w:beforeLines="50" w:before="180" w:afterLines="50" w:after="180"/>
+        <w:rPr>
+          <w:rFonts w:eastAsia="SimSun" w:hint="eastAsia"/>
+          <w:lang w:eastAsia="zh-CN"/>
+        </w:rPr>
+      </w:pPr>
+    </w:p>
+    <w:p>
+      <w:pPr>
+        <w:spacing w:beforeLines="50" w:before="180" w:afterLines="50" w:after="180"/>
+        <w:rPr>
+          <w:rFonts w:eastAsia="SimSun" w:hint="eastAsia"/>
+          <w:lang w:eastAsia="zh-CN"/>
+        </w:rPr>
+      </w:pPr>
+    </w:p>
+    <w:p>
+      <w:pPr>
+        <w:spacing w:beforeLines="50" w:before="180" w:afterLines="50" w:after="180"/>
+        <w:rPr>
+          <w:rFonts w:eastAsia="SimSun" w:hint="eastAsia"/>
+          <w:lang w:eastAsia="zh-CN"/>
+        </w:rPr>
+      </w:pPr>
+      <w:r>
+        <w:rPr>
+          <w:rFonts w:eastAsia="SimSun" w:hint="eastAsia"/>
+          <w:lang w:eastAsia="zh-CN"/>
+        </w:rPr>
+        <w:t>计算机图形学采用对象的内部表示并产生图像。</w:t>
+      </w:r>
+      <w:r>
+        <w:rPr>
+          <w:rFonts w:eastAsia="SimSun"/>
+          <w:lang w:eastAsia="zh-CN"/>
+        </w:rPr>
+        <w:t xml:space="preserve"> </w:t>
+      </w:r>
+      <w:r>
+        <w:rPr>
+          <w:rFonts w:eastAsia="SimSun" w:hint="eastAsia"/>
+          <w:lang w:eastAsia="zh-CN"/>
+        </w:rPr>
+        <w:t>人脑做相反的事情。</w:t>
+      </w:r>
+      <w:r>
+        <w:rPr>
+          <w:rFonts w:eastAsia="SimSun"/>
+          <w:lang w:eastAsia="zh-CN"/>
+        </w:rPr>
+        <w:t xml:space="preserve"> </w:t>
+      </w:r>
+      <w:r>
+        <w:rPr>
+          <w:rFonts w:eastAsia="SimSun" w:hint="eastAsia"/>
+          <w:lang w:eastAsia="zh-CN"/>
+        </w:rPr>
+        <w:t>胶囊网络遵循类似于大脑的方法。</w:t>
+      </w:r>
+      <w:r>
+        <w:rPr>
+          <w:rFonts w:eastAsia="SimSun"/>
+          <w:lang w:eastAsia="zh-CN"/>
+        </w:rPr>
+        <w:t xml:space="preserve"> </w:t>
+      </w:r>
+      <w:r>
+        <w:rPr>
+          <w:rFonts w:eastAsia="SimSun" w:hint="eastAsia"/>
+          <w:lang w:eastAsia="zh-CN"/>
+        </w:rPr>
+        <w:t>资源。</w:t>
+      </w:r>
+    </w:p>
+    <w:p>
+      <w:pPr>
+        <w:spacing w:beforeLines="50" w:before="180" w:afterLines="50" w:after="180"/>
+        <w:rPr>
+          <w:rFonts w:eastAsia="SimSun" w:hint="eastAsia"/>
+          <w:lang w:eastAsia="zh-CN"/>
+        </w:rPr>
+      </w:pPr>
+    </w:p>
+    <w:p>
+      <w:pPr>
+        <w:spacing w:beforeLines="50" w:before="180" w:afterLines="50" w:after="180"/>
+        <w:rPr>
+          <w:rFonts w:eastAsia="SimSun" w:hint="eastAsia"/>
+          <w:lang w:eastAsia="zh-CN"/>
+        </w:rPr>
+      </w:pPr>
+      <w:r>
+        <w:rPr>
+          <w:rFonts w:eastAsia="SimSun" w:hint="eastAsia"/>
+          <w:lang w:eastAsia="zh-CN"/>
+        </w:rPr>
+        <w:t>受这个想法的启发，</w:t>
+      </w:r>
+      <w:r>
+        <w:rPr>
+          <w:rFonts w:eastAsia="SimSun"/>
+          <w:lang w:eastAsia="zh-CN"/>
+        </w:rPr>
+        <w:t>Hinton</w:t>
+      </w:r>
+      <w:r>
+        <w:rPr>
+          <w:rFonts w:eastAsia="SimSun" w:hint="eastAsia"/>
+          <w:lang w:eastAsia="zh-CN"/>
+        </w:rPr>
+        <w:t>认为，大脑事实上与渲染相反。</w:t>
+      </w:r>
+      <w:r>
+        <w:rPr>
+          <w:rFonts w:eastAsia="SimSun"/>
+          <w:lang w:eastAsia="zh-CN"/>
+        </w:rPr>
+        <w:t xml:space="preserve"> </w:t>
+      </w:r>
+      <w:r>
+        <w:rPr>
+          <w:rFonts w:eastAsia="SimSun" w:hint="eastAsia"/>
+          <w:lang w:eastAsia="zh-CN"/>
+        </w:rPr>
+        <w:t>他称之为逆向图形：从眼睛接收到的视觉信息中，他们解构了我们周围世界的层次表征，并试图将其与已经学习的模式和存储在大脑中的关系相匹配。</w:t>
+      </w:r>
+      <w:r>
+        <w:rPr>
+          <w:rFonts w:eastAsia="SimSun"/>
+          <w:lang w:eastAsia="zh-CN"/>
+        </w:rPr>
+        <w:t xml:space="preserve"> </w:t>
+      </w:r>
+      <w:r>
+        <w:rPr>
+          <w:rFonts w:eastAsia="SimSun" w:hint="eastAsia"/>
+          <w:lang w:eastAsia="zh-CN"/>
+        </w:rPr>
+        <w:t>这是如何识别的发生。</w:t>
+      </w:r>
+      <w:r>
+        <w:rPr>
+          <w:rFonts w:eastAsia="SimSun"/>
+          <w:lang w:eastAsia="zh-CN"/>
+        </w:rPr>
+        <w:t xml:space="preserve"> </w:t>
+      </w:r>
+      <w:r>
+        <w:rPr>
+          <w:rFonts w:eastAsia="SimSun" w:hint="eastAsia"/>
+          <w:lang w:eastAsia="zh-CN"/>
+        </w:rPr>
+        <w:t>而关键的思想是大脑中物体的表示不依赖于视角。</w:t>
+      </w:r>
+    </w:p>
+    <w:p>
+      <w:pPr>
+        <w:spacing w:beforeLines="50" w:before="180" w:afterLines="50" w:after="180"/>
+        <w:rPr>
+          <w:rFonts w:eastAsia="SimSun" w:hint="eastAsia"/>
+          <w:lang w:eastAsia="zh-CN"/>
+        </w:rPr>
+      </w:pPr>
+    </w:p>
+    <w:p>
+      <w:pPr>
+        <w:spacing w:beforeLines="50" w:before="180" w:afterLines="50" w:after="180"/>
+        <w:rPr>
+          <w:rFonts w:eastAsia="SimSun" w:hint="eastAsia"/>
+          <w:lang w:eastAsia="zh-CN"/>
+        </w:rPr>
+      </w:pPr>
+    </w:p>
+    <w:p>
+      <w:pPr>
+        <w:spacing w:beforeLines="50" w:before="180" w:afterLines="50" w:after="180"/>
+        <w:rPr>
+          <w:rFonts w:eastAsia="SimSun" w:hint="eastAsia"/>
+          <w:lang w:eastAsia="zh-CN"/>
+        </w:rPr>
+      </w:pPr>
+    </w:p>
+    <w:p>
+      <w:pPr>
+        <w:spacing w:beforeLines="50" w:before="180" w:afterLines="50" w:after="180"/>
+        <w:rPr>
+          <w:rFonts w:eastAsia="SimSun" w:hint="eastAsia"/>
+          <w:lang w:eastAsia="zh-CN"/>
+        </w:rPr>
+      </w:pPr>
+    </w:p>
+    <w:p>
+      <w:pPr>
+        <w:spacing w:beforeLines="50" w:before="180" w:afterLines="50" w:after="180"/>
+        <w:rPr>
+          <w:rFonts w:eastAsia="SimSun"/>
+          <w:lang w:eastAsia="zh-CN"/>
+        </w:rPr>
+      </w:pPr>
       <w:r>
         <w:rPr>
           <w:rFonts w:eastAsia="SimSun"/>
           <w:lang w:eastAsia="zh-CN"/>
         </w:rPr>
         <w:lastRenderedPageBreak/>
-        <w:t>that brains, in fact, do the opposite of rendering. He calls it inverse graphics: from visual information received by eyes, they deconstruct a hierarchical representation of the world around us and try to match it with already learned patterns and relationships stored in the brain. This is how recognition happens. And the key idea is that representation of objects in the brain does not depend on view angle.</w:t>
-      </w:r>
-    </w:p>
-    <w:p>
-      <w:pPr>
-        <w:spacing w:beforeLines="50" w:before="180" w:afterLines="50" w:after="180"/>
-        <w:rPr>
-          <w:rFonts w:eastAsia="SimSun"/>
-          <w:lang w:eastAsia="zh-CN"/>
-        </w:rPr>
-      </w:pPr>
-      <w:r>
-        <w:rPr>
-          <w:rFonts w:eastAsia="SimSun"/>
-          <w:lang w:eastAsia="zh-CN"/>
-        </w:rPr>
-        <w:t>So at this point the question is: how do we model these hierarchical relationships inside of a neural network? The answer comes from computer graphics. In 3D graphics, relationships between 3D objects can be represented by a so-called pose, which is in essence translation plus rotation.</w:t>
+        <w:t>we model these hierarchical relationships inside of a neural network? The answer comes from computer graphics. In 3D graphics, relationships between 3D objects can be represented by a so-called pose, which is in essence translation plus rotation.</w:t>
       </w:r>
     </w:p>
     <w:p>
@@ -1355,31 +1963,323 @@
       <w:pPr>
         <w:spacing w:beforeLines="50" w:before="180" w:afterLines="50" w:after="180"/>
         <w:rPr>
-          <w:rFonts w:eastAsia="SimSun" w:hint="eastAsia"/>
-          <w:lang w:eastAsia="zh-CN"/>
-        </w:rPr>
-      </w:pPr>
-      <w:r>
-        <w:rPr>
-          <w:rFonts w:eastAsia="SimSun"/>
-          <w:lang w:eastAsia="zh-CN"/>
-        </w:rPr>
-        <w:t xml:space="preserve">When these relationships are built into internal representation of data, it becomes very easy for a model to understand that the thing that it sees is just another view of something that it has seen before. Consider the image </w:t>
-      </w:r>
-      <w:r>
-        <w:rPr>
-          <w:rFonts w:eastAsia="SimSun"/>
+          <w:rFonts w:eastAsia="SimSun"/>
+          <w:lang w:eastAsia="zh-CN"/>
+        </w:rPr>
+      </w:pPr>
+      <w:r>
+        <w:rPr>
+          <w:rFonts w:eastAsia="SimSun"/>
+          <w:lang w:eastAsia="zh-CN"/>
+        </w:rPr>
+        <w:t>When these relationships are built into internal representation of data, it becomes very easy for a model to understand that the thing that it sees is just another view of something that it has seen before. Consider the image below. You can easily recognize that this is the Statue of Liberty, even though all the images show it from different angles. This is because internal representation of the Statue of Liberty in your brain does not depend on the view angle. You have probably never seen these exact pictures of it, but you still immediately knew what it was.</w:t>
+      </w:r>
+    </w:p>
+    <w:p>
+      <w:pPr>
+        <w:spacing w:beforeLines="50" w:before="180" w:afterLines="50" w:after="180"/>
+        <w:rPr>
+          <w:rFonts w:eastAsia="SimSun" w:hint="eastAsia"/>
+          <w:lang w:eastAsia="zh-CN"/>
+        </w:rPr>
+      </w:pPr>
+    </w:p>
+    <w:p>
+      <w:pPr>
+        <w:spacing w:beforeLines="50" w:before="180" w:afterLines="50" w:after="180"/>
+        <w:rPr>
+          <w:rFonts w:eastAsia="SimSun" w:hint="eastAsia"/>
+          <w:lang w:eastAsia="zh-CN"/>
+        </w:rPr>
+      </w:pPr>
+    </w:p>
+    <w:p>
+      <w:pPr>
+        <w:spacing w:beforeLines="50" w:before="180" w:afterLines="50" w:after="180"/>
+        <w:rPr>
+          <w:rFonts w:eastAsia="SimSun" w:hint="eastAsia"/>
+          <w:lang w:eastAsia="zh-CN"/>
+        </w:rPr>
+      </w:pPr>
+      <w:r>
+        <w:rPr>
+          <w:rFonts w:eastAsia="SimSun" w:hint="eastAsia"/>
           <w:lang w:eastAsia="zh-CN"/>
         </w:rPr>
         <w:lastRenderedPageBreak/>
-        <w:t>below. You can easily recognize that this is the Statue of Liberty, even though all the images show it from different angles. This is because internal representation of the Statue of Liberty in your brain does not depend on the view angle. You have probably never seen these exact pictures of it, but you still immediately knew what it was.</w:t>
-      </w:r>
-    </w:p>
-    <w:p>
-      <w:pPr>
-        <w:spacing w:beforeLines="50" w:before="180" w:afterLines="50" w:after="180"/>
-        <w:rPr>
-          <w:rFonts w:eastAsia="SimSun" w:hint="eastAsia"/>
+        <w:t>所以现在的问题是：我们如何建模神经网络中的这些层次关系？</w:t>
+      </w:r>
+      <w:r>
+        <w:rPr>
+          <w:rFonts w:eastAsia="SimSun"/>
+          <w:lang w:eastAsia="zh-CN"/>
+        </w:rPr>
+        <w:t xml:space="preserve"> </w:t>
+      </w:r>
+      <w:r>
+        <w:rPr>
+          <w:rFonts w:eastAsia="SimSun" w:hint="eastAsia"/>
+          <w:lang w:eastAsia="zh-CN"/>
+        </w:rPr>
+        <w:t>答案来自计算机图形学。</w:t>
+      </w:r>
+      <w:r>
+        <w:rPr>
+          <w:rFonts w:eastAsia="SimSun"/>
+          <w:lang w:eastAsia="zh-CN"/>
+        </w:rPr>
+        <w:t xml:space="preserve"> </w:t>
+      </w:r>
+      <w:r>
+        <w:rPr>
+          <w:rFonts w:eastAsia="SimSun" w:hint="eastAsia"/>
+          <w:lang w:eastAsia="zh-CN"/>
+        </w:rPr>
+        <w:t>在</w:t>
+      </w:r>
+      <w:r>
+        <w:rPr>
+          <w:rFonts w:eastAsia="SimSun"/>
+          <w:lang w:eastAsia="zh-CN"/>
+        </w:rPr>
+        <w:t>3D</w:t>
+      </w:r>
+      <w:r>
+        <w:rPr>
+          <w:rFonts w:eastAsia="SimSun" w:hint="eastAsia"/>
+          <w:lang w:eastAsia="zh-CN"/>
+        </w:rPr>
+        <w:t>图形中，</w:t>
+      </w:r>
+      <w:r>
+        <w:rPr>
+          <w:rFonts w:eastAsia="SimSun"/>
+          <w:lang w:eastAsia="zh-CN"/>
+        </w:rPr>
+        <w:t>3D</w:t>
+      </w:r>
+      <w:r>
+        <w:rPr>
+          <w:rFonts w:eastAsia="SimSun" w:hint="eastAsia"/>
+          <w:lang w:eastAsia="zh-CN"/>
+        </w:rPr>
+        <w:t>对象之间的关系可以用所谓的姿势来表示，其本质上是平移加旋转。</w:t>
+      </w:r>
+    </w:p>
+    <w:p>
+      <w:pPr>
+        <w:spacing w:beforeLines="50" w:before="180" w:afterLines="50" w:after="180"/>
+        <w:rPr>
+          <w:rFonts w:eastAsia="SimSun" w:hint="eastAsia"/>
+          <w:lang w:eastAsia="zh-CN"/>
+        </w:rPr>
+      </w:pPr>
+    </w:p>
+    <w:p>
+      <w:pPr>
+        <w:spacing w:beforeLines="50" w:before="180" w:afterLines="50" w:after="180"/>
+        <w:rPr>
+          <w:rFonts w:eastAsia="SimSun" w:hint="eastAsia"/>
+          <w:lang w:eastAsia="zh-CN"/>
+        </w:rPr>
+      </w:pPr>
+    </w:p>
+    <w:p>
+      <w:pPr>
+        <w:spacing w:beforeLines="50" w:before="180" w:afterLines="50" w:after="180"/>
+        <w:rPr>
+          <w:rFonts w:eastAsia="SimSun" w:hint="eastAsia"/>
+          <w:lang w:eastAsia="zh-CN"/>
+        </w:rPr>
+      </w:pPr>
+      <w:r>
+        <w:rPr>
+          <w:rFonts w:eastAsia="SimSun"/>
+          <w:lang w:eastAsia="zh-CN"/>
+        </w:rPr>
+        <w:t>Hinton</w:t>
+      </w:r>
+      <w:r>
+        <w:rPr>
+          <w:rFonts w:eastAsia="SimSun" w:hint="eastAsia"/>
+          <w:lang w:eastAsia="zh-CN"/>
+        </w:rPr>
+        <w:t>认为，为了正确地进行分类和对象识别，重要的是保持对象部分之间的分层姿态关系。</w:t>
+      </w:r>
+      <w:r>
+        <w:rPr>
+          <w:rFonts w:eastAsia="SimSun"/>
+          <w:lang w:eastAsia="zh-CN"/>
+        </w:rPr>
+        <w:t xml:space="preserve"> </w:t>
+      </w:r>
+      <w:r>
+        <w:rPr>
+          <w:rFonts w:eastAsia="SimSun" w:hint="eastAsia"/>
+          <w:lang w:eastAsia="zh-CN"/>
+        </w:rPr>
+        <w:t>这是让你理解胶囊理论为何如此重要的关键直觉。</w:t>
+      </w:r>
+      <w:r>
+        <w:rPr>
+          <w:rFonts w:eastAsia="SimSun"/>
+          <w:lang w:eastAsia="zh-CN"/>
+        </w:rPr>
+        <w:t xml:space="preserve"> </w:t>
+      </w:r>
+      <w:r>
+        <w:rPr>
+          <w:rFonts w:eastAsia="SimSun" w:hint="eastAsia"/>
+          <w:lang w:eastAsia="zh-CN"/>
+        </w:rPr>
+        <w:t>它结合了对象之间的相对关系，并以数字形式表示为</w:t>
+      </w:r>
+      <w:r>
+        <w:rPr>
+          <w:rFonts w:eastAsia="SimSun"/>
+          <w:lang w:eastAsia="zh-CN"/>
+        </w:rPr>
+        <w:t>4</w:t>
+      </w:r>
+      <w:r>
+        <w:rPr>
+          <w:rFonts w:eastAsia="SimSun" w:hint="eastAsia"/>
+          <w:lang w:eastAsia="zh-CN"/>
+        </w:rPr>
+        <w:t>维姿态矩阵。</w:t>
+      </w:r>
+    </w:p>
+    <w:p>
+      <w:pPr>
+        <w:spacing w:beforeLines="50" w:before="180" w:afterLines="50" w:after="180"/>
+        <w:rPr>
+          <w:rFonts w:eastAsia="SimSun" w:hint="eastAsia"/>
+          <w:lang w:eastAsia="zh-CN"/>
+        </w:rPr>
+      </w:pPr>
+    </w:p>
+    <w:p>
+      <w:pPr>
+        <w:spacing w:beforeLines="50" w:before="180" w:afterLines="50" w:after="180"/>
+        <w:rPr>
+          <w:rFonts w:eastAsia="SimSun" w:hint="eastAsia"/>
+          <w:lang w:eastAsia="zh-CN"/>
+        </w:rPr>
+      </w:pPr>
+    </w:p>
+    <w:p>
+      <w:pPr>
+        <w:spacing w:beforeLines="50" w:before="180" w:afterLines="50" w:after="180"/>
+        <w:rPr>
+          <w:rFonts w:eastAsia="SimSun" w:hint="eastAsia"/>
+          <w:lang w:eastAsia="zh-CN"/>
+        </w:rPr>
+      </w:pPr>
+      <w:r>
+        <w:rPr>
+          <w:rFonts w:eastAsia="SimSun" w:hint="eastAsia"/>
+          <w:lang w:eastAsia="zh-CN"/>
+        </w:rPr>
+        <w:t>当这些关系被构建到数据的内部表示中时，模型变得非常容易理解，它所看到的只是另一种以前看到的东西。</w:t>
+      </w:r>
+      <w:r>
+        <w:rPr>
+          <w:rFonts w:eastAsia="SimSun"/>
+          <w:lang w:eastAsia="zh-CN"/>
+        </w:rPr>
+        <w:t xml:space="preserve"> </w:t>
+      </w:r>
+      <w:r>
+        <w:rPr>
+          <w:rFonts w:eastAsia="SimSun" w:hint="eastAsia"/>
+          <w:lang w:eastAsia="zh-CN"/>
+        </w:rPr>
+        <w:t>考虑下面的图片。</w:t>
+      </w:r>
+      <w:r>
+        <w:rPr>
+          <w:rFonts w:eastAsia="SimSun"/>
+          <w:lang w:eastAsia="zh-CN"/>
+        </w:rPr>
+        <w:t xml:space="preserve"> </w:t>
+      </w:r>
+      <w:r>
+        <w:rPr>
+          <w:rFonts w:eastAsia="SimSun" w:hint="eastAsia"/>
+          <w:lang w:eastAsia="zh-CN"/>
+        </w:rPr>
+        <w:t>你可以很容易地认识到，这是自由女神像，即使所有的图像从不同的角度显示。</w:t>
+      </w:r>
+      <w:r>
+        <w:rPr>
+          <w:rFonts w:eastAsia="SimSun"/>
+          <w:lang w:eastAsia="zh-CN"/>
+        </w:rPr>
+        <w:t xml:space="preserve"> </w:t>
+      </w:r>
+      <w:r>
+        <w:rPr>
+          <w:rFonts w:eastAsia="SimSun" w:hint="eastAsia"/>
+          <w:lang w:eastAsia="zh-CN"/>
+        </w:rPr>
+        <w:t>这是因为你脑中的自由女神像的内部表现并不取决于视角。</w:t>
+      </w:r>
+      <w:r>
+        <w:rPr>
+          <w:rFonts w:eastAsia="SimSun"/>
+          <w:lang w:eastAsia="zh-CN"/>
+        </w:rPr>
+        <w:t xml:space="preserve"> </w:t>
+      </w:r>
+      <w:r>
+        <w:rPr>
+          <w:rFonts w:eastAsia="SimSun" w:hint="eastAsia"/>
+          <w:lang w:eastAsia="zh-CN"/>
+        </w:rPr>
+        <w:t>你可能从来没有见过这些照片，但你仍然立即知道它是什么。</w:t>
+      </w:r>
+    </w:p>
+    <w:p>
+      <w:pPr>
+        <w:spacing w:beforeLines="50" w:before="180" w:afterLines="50" w:after="180"/>
+        <w:rPr>
+          <w:rFonts w:eastAsia="SimSun" w:hint="eastAsia"/>
+          <w:lang w:eastAsia="zh-CN"/>
+        </w:rPr>
+      </w:pPr>
+    </w:p>
+    <w:p>
+      <w:pPr>
+        <w:spacing w:beforeLines="50" w:before="180" w:afterLines="50" w:after="180"/>
+        <w:rPr>
+          <w:rFonts w:eastAsia="SimSun" w:hint="eastAsia"/>
+          <w:lang w:eastAsia="zh-CN"/>
+        </w:rPr>
+      </w:pPr>
+    </w:p>
+    <w:p>
+      <w:pPr>
+        <w:spacing w:beforeLines="50" w:before="180" w:afterLines="50" w:after="180"/>
+        <w:rPr>
+          <w:rFonts w:eastAsia="SimSun" w:hint="eastAsia"/>
+          <w:lang w:eastAsia="zh-CN"/>
+        </w:rPr>
+      </w:pPr>
+    </w:p>
+    <w:p>
+      <w:pPr>
+        <w:spacing w:beforeLines="50" w:before="180" w:afterLines="50" w:after="180"/>
+        <w:rPr>
+          <w:rFonts w:eastAsia="SimSun" w:hint="eastAsia"/>
+          <w:lang w:eastAsia="zh-CN"/>
+        </w:rPr>
+      </w:pPr>
+    </w:p>
+    <w:p>
+      <w:pPr>
+        <w:spacing w:beforeLines="50" w:before="180" w:afterLines="50" w:after="180"/>
+        <w:rPr>
+          <w:rFonts w:eastAsia="SimSun"/>
           <w:lang w:eastAsia="zh-CN"/>
         </w:rPr>
       </w:pPr>
@@ -1387,6 +2287,7 @@
         <w:rPr>
           <w:noProof/>
         </w:rPr>
+        <w:lastRenderedPageBreak/>
         <w:drawing>
           <wp:inline distT="0" distB="0" distL="0" distR="0">
             <wp:extent cx="2471420" cy="1062711"/>
@@ -1441,7 +2342,7 @@
       <w:pPr>
         <w:spacing w:beforeLines="50" w:before="180" w:afterLines="50" w:after="180"/>
         <w:rPr>
-          <w:rFonts w:eastAsia="SimSun" w:hint="eastAsia"/>
+          <w:rFonts w:eastAsia="SimSun"/>
           <w:lang w:eastAsia="zh-CN"/>
         </w:rPr>
       </w:pPr>
@@ -1466,9 +2367,143 @@
           <w:rFonts w:eastAsia="SimSun"/>
           <w:lang w:eastAsia="zh-CN"/>
         </w:rPr>
-        <w:t xml:space="preserve">For a CNN, this task is really hard because it does not have this build-in understanding of 3D space, but for a </w:t>
-      </w:r>
-      <w:proofErr w:type="spellStart"/>
+        <w:t>For a CNN, this task is really hard because it does not have this build-in understanding of 3D space, but for a CapsNet it is much easier because these relationships are explicitly modeled. The paper that uses this approach was able to cut error rate by 45% as compared to the previous state of the art, which is a huge improvement.</w:t>
+      </w:r>
+    </w:p>
+    <w:p>
+      <w:pPr>
+        <w:spacing w:beforeLines="50" w:before="180" w:afterLines="50" w:after="180"/>
+        <w:rPr>
+          <w:rFonts w:eastAsia="SimSun"/>
+          <w:lang w:eastAsia="zh-CN"/>
+        </w:rPr>
+      </w:pPr>
+      <w:r>
+        <w:rPr>
+          <w:rFonts w:eastAsia="SimSun"/>
+          <w:lang w:eastAsia="zh-CN"/>
+        </w:rPr>
+        <w:t>Another benefit of the capsule approach is that it is capable of learning to achieve state-of-the art performance by only using a fraction of the data that a CNN would use (Hinton mentions this in his famous talk about what is wrongs with CNNs). In this sense, the capsule theory is much closer to what the human brain does in practice. In order to learn to tell digits apart, the human brain needs to see only a couple of dozens of examples, hundreds at most. CNNs, on the other hand, need tens of thousands of examples to achieve very good performance, which seems like a brute force approach that is clearly inferior to what we do with our brains.</w:t>
+      </w:r>
+    </w:p>
+    <w:p>
+      <w:pPr>
+        <w:spacing w:beforeLines="50" w:before="180" w:afterLines="50" w:after="180"/>
+        <w:rPr>
+          <w:rFonts w:eastAsia="SimSun" w:hint="eastAsia"/>
+          <w:lang w:eastAsia="zh-CN"/>
+        </w:rPr>
+      </w:pPr>
+    </w:p>
+    <w:p>
+      <w:pPr>
+        <w:spacing w:beforeLines="50" w:before="180" w:afterLines="50" w:after="180"/>
+        <w:rPr>
+          <w:rFonts w:eastAsia="SimSun" w:hint="eastAsia"/>
+          <w:lang w:eastAsia="zh-CN"/>
+        </w:rPr>
+      </w:pPr>
+    </w:p>
+    <w:p>
+      <w:pPr>
+        <w:spacing w:beforeLines="50" w:before="180" w:afterLines="50" w:after="180"/>
+        <w:rPr>
+          <w:rFonts w:eastAsia="SimSun" w:hint="eastAsia"/>
+          <w:lang w:eastAsia="zh-CN"/>
+        </w:rPr>
+      </w:pPr>
+    </w:p>
+    <w:p>
+      <w:pPr>
+        <w:spacing w:beforeLines="50" w:before="180" w:afterLines="50" w:after="180"/>
+        <w:rPr>
+          <w:rFonts w:eastAsia="SimSun" w:hint="eastAsia"/>
+          <w:lang w:eastAsia="zh-CN"/>
+        </w:rPr>
+      </w:pPr>
+    </w:p>
+    <w:p>
+      <w:pPr>
+        <w:spacing w:beforeLines="50" w:before="180" w:afterLines="50" w:after="180"/>
+        <w:rPr>
+          <w:rFonts w:eastAsia="SimSun" w:hint="eastAsia"/>
+          <w:lang w:eastAsia="zh-CN"/>
+        </w:rPr>
+      </w:pPr>
+      <w:r>
+        <w:rPr>
+          <w:rFonts w:eastAsia="SimSun" w:hint="eastAsia"/>
+          <w:lang w:eastAsia="zh-CN"/>
+        </w:rPr>
+        <w:t>即使所有的照片是从不同的角度拍摄的，你的大脑可以很容易地识别出这是同一个对象。</w:t>
+      </w:r>
+      <w:r>
+        <w:rPr>
+          <w:rFonts w:eastAsia="SimSun"/>
+          <w:lang w:eastAsia="zh-CN"/>
+        </w:rPr>
+        <w:t xml:space="preserve"> CNN</w:t>
+      </w:r>
+      <w:r>
+        <w:rPr>
+          <w:rFonts w:eastAsia="SimSun" w:hint="eastAsia"/>
+          <w:lang w:eastAsia="zh-CN"/>
+        </w:rPr>
+        <w:t>没有这个能力。</w:t>
+      </w:r>
+    </w:p>
+    <w:p>
+      <w:pPr>
+        <w:spacing w:beforeLines="50" w:before="180" w:afterLines="50" w:after="180"/>
+        <w:rPr>
+          <w:rFonts w:eastAsia="SimSun" w:hint="eastAsia"/>
+          <w:lang w:eastAsia="zh-CN"/>
+        </w:rPr>
+      </w:pPr>
+    </w:p>
+    <w:p>
+      <w:pPr>
+        <w:spacing w:beforeLines="50" w:before="180" w:afterLines="50" w:after="180"/>
+        <w:rPr>
+          <w:rFonts w:eastAsia="SimSun" w:hint="eastAsia"/>
+          <w:lang w:eastAsia="zh-CN"/>
+        </w:rPr>
+      </w:pPr>
+      <w:r>
+        <w:rPr>
+          <w:rFonts w:eastAsia="SimSun" w:hint="eastAsia"/>
+          <w:lang w:eastAsia="zh-CN"/>
+        </w:rPr>
+        <w:t>对于一个</w:t>
+      </w:r>
+      <w:r>
+        <w:rPr>
+          <w:rFonts w:eastAsia="SimSun"/>
+          <w:lang w:eastAsia="zh-CN"/>
+        </w:rPr>
+        <w:t>CNN</w:t>
+      </w:r>
+      <w:r>
+        <w:rPr>
+          <w:rFonts w:eastAsia="SimSun" w:hint="eastAsia"/>
+          <w:lang w:eastAsia="zh-CN"/>
+        </w:rPr>
+        <w:t>来说，这个任务确实很难，因为它没有这个</w:t>
+      </w:r>
+      <w:r>
+        <w:rPr>
+          <w:rFonts w:eastAsia="SimSun"/>
+          <w:lang w:eastAsia="zh-CN"/>
+        </w:rPr>
+        <w:t>3D</w:t>
+      </w:r>
+      <w:r>
+        <w:rPr>
+          <w:rFonts w:eastAsia="SimSun" w:hint="eastAsia"/>
+          <w:lang w:eastAsia="zh-CN"/>
+        </w:rPr>
+        <w:t>空间的内建理解，但是对于一个</w:t>
+      </w:r>
       <w:r>
         <w:rPr>
           <w:rFonts w:eastAsia="SimSun"/>
@@ -1476,52 +2511,224 @@
         </w:rPr>
         <w:t>CapsNet</w:t>
       </w:r>
-      <w:proofErr w:type="spellEnd"/>
-      <w:r>
-        <w:rPr>
-          <w:rFonts w:eastAsia="SimSun"/>
-          <w:lang w:eastAsia="zh-CN"/>
-        </w:rPr>
-        <w:t xml:space="preserve"> it is much easier because these relationships are explicitly modeled. The paper that uses this approach was able to cut error rate by 45% as compared to the previous state of the art, which is a huge improvement.</w:t>
-      </w:r>
-    </w:p>
-    <w:p>
-      <w:pPr>
-        <w:spacing w:beforeLines="50" w:before="180" w:afterLines="50" w:after="180"/>
-        <w:rPr>
-          <w:rFonts w:eastAsia="SimSun" w:hint="eastAsia"/>
-          <w:lang w:eastAsia="zh-CN"/>
-        </w:rPr>
-      </w:pPr>
-      <w:r>
-        <w:rPr>
-          <w:rFonts w:eastAsia="SimSun"/>
-          <w:lang w:eastAsia="zh-CN"/>
-        </w:rPr>
-        <w:t xml:space="preserve">Another benefit of the capsule approach is that it is capable of learning to achieve state-of-the art performance by only using a fraction of the data that a CNN would use (Hinton mentions this in his famous talk about what is wrongs with CNNs). In this sense, the capsule </w:t>
-      </w:r>
+      <w:r>
+        <w:rPr>
+          <w:rFonts w:eastAsia="SimSun" w:hint="eastAsia"/>
+          <w:lang w:eastAsia="zh-CN"/>
+        </w:rPr>
+        <w:t>来说，这是非常容易的，因为这些关系是明确建模的。</w:t>
+      </w:r>
+      <w:r>
+        <w:rPr>
+          <w:rFonts w:eastAsia="SimSun"/>
+          <w:lang w:eastAsia="zh-CN"/>
+        </w:rPr>
+        <w:t xml:space="preserve"> </w:t>
+      </w:r>
+      <w:r>
+        <w:rPr>
+          <w:rFonts w:eastAsia="SimSun" w:hint="eastAsia"/>
+          <w:lang w:eastAsia="zh-CN"/>
+        </w:rPr>
+        <w:t>使用这种方法的论文相比于先前的技术水平能够将错误率降低</w:t>
+      </w:r>
+      <w:r>
+        <w:rPr>
+          <w:rFonts w:eastAsia="SimSun"/>
+          <w:lang w:eastAsia="zh-CN"/>
+        </w:rPr>
+        <w:t>45</w:t>
+      </w:r>
+      <w:r>
+        <w:rPr>
+          <w:rFonts w:eastAsia="SimSun" w:hint="eastAsia"/>
+          <w:lang w:eastAsia="zh-CN"/>
+        </w:rPr>
+        <w:t>％，这是一个巨大的改进。</w:t>
+      </w:r>
+    </w:p>
+    <w:p>
+      <w:pPr>
+        <w:spacing w:beforeLines="50" w:before="180" w:afterLines="50" w:after="180"/>
+        <w:rPr>
+          <w:rFonts w:eastAsia="SimSun" w:hint="eastAsia"/>
+          <w:lang w:eastAsia="zh-CN"/>
+        </w:rPr>
+      </w:pPr>
+    </w:p>
+    <w:p>
+      <w:pPr>
+        <w:spacing w:beforeLines="50" w:before="180" w:afterLines="50" w:after="180"/>
+        <w:rPr>
+          <w:rFonts w:eastAsia="SimSun" w:hint="eastAsia"/>
+          <w:lang w:eastAsia="zh-CN"/>
+        </w:rPr>
+      </w:pPr>
+    </w:p>
+    <w:p>
+      <w:pPr>
+        <w:spacing w:beforeLines="50" w:before="180" w:afterLines="50" w:after="180"/>
+        <w:rPr>
+          <w:rFonts w:eastAsia="SimSun" w:hint="eastAsia"/>
+          <w:lang w:eastAsia="zh-CN"/>
+        </w:rPr>
+      </w:pPr>
+      <w:r>
+        <w:rPr>
+          <w:rFonts w:eastAsia="SimSun" w:hint="eastAsia"/>
+          <w:lang w:eastAsia="zh-CN"/>
+        </w:rPr>
+        <w:t>胶囊方法的另一个好处是它能够通过仅使用</w:t>
+      </w:r>
+      <w:r>
+        <w:rPr>
+          <w:rFonts w:eastAsia="SimSun"/>
+          <w:lang w:eastAsia="zh-CN"/>
+        </w:rPr>
+        <w:t>CNN</w:t>
+      </w:r>
+      <w:r>
+        <w:rPr>
+          <w:rFonts w:eastAsia="SimSun" w:hint="eastAsia"/>
+          <w:lang w:eastAsia="zh-CN"/>
+        </w:rPr>
+        <w:t>将使用的一小部分数据来学习获得最先进的性能（</w:t>
+      </w:r>
+      <w:r>
+        <w:rPr>
+          <w:rFonts w:eastAsia="SimSun"/>
+          <w:lang w:eastAsia="zh-CN"/>
+        </w:rPr>
+        <w:t>Hinton</w:t>
+      </w:r>
+      <w:r>
+        <w:rPr>
+          <w:rFonts w:eastAsia="SimSun" w:hint="eastAsia"/>
+          <w:lang w:eastAsia="zh-CN"/>
+        </w:rPr>
+        <w:t>在他着名的关于</w:t>
+      </w:r>
+      <w:r>
+        <w:rPr>
+          <w:rFonts w:eastAsia="SimSun"/>
+          <w:lang w:eastAsia="zh-CN"/>
+        </w:rPr>
+        <w:t>CNN</w:t>
+      </w:r>
+      <w:r>
+        <w:rPr>
+          <w:rFonts w:eastAsia="SimSun" w:hint="eastAsia"/>
+          <w:lang w:eastAsia="zh-CN"/>
+        </w:rPr>
+        <w:t>错误的着名的讲话中提到了这一点）。</w:t>
+      </w:r>
+      <w:r>
+        <w:rPr>
+          <w:rFonts w:eastAsia="SimSun"/>
+          <w:lang w:eastAsia="zh-CN"/>
+        </w:rPr>
+        <w:t xml:space="preserve"> </w:t>
+      </w:r>
+      <w:r>
+        <w:rPr>
+          <w:rFonts w:eastAsia="SimSun" w:hint="eastAsia"/>
+          <w:lang w:eastAsia="zh-CN"/>
+        </w:rPr>
+        <w:t>从这个意义上说，胶囊理论更接近人脑在实践中所做的事情。</w:t>
+      </w:r>
+      <w:r>
+        <w:rPr>
+          <w:rFonts w:eastAsia="SimSun"/>
+          <w:lang w:eastAsia="zh-CN"/>
+        </w:rPr>
+        <w:t xml:space="preserve"> </w:t>
+      </w:r>
+      <w:r>
+        <w:rPr>
+          <w:rFonts w:eastAsia="SimSun" w:hint="eastAsia"/>
+          <w:lang w:eastAsia="zh-CN"/>
+        </w:rPr>
+        <w:t>为了学会把数字分开，人脑只需要看几十个例子，最多只有几百个例子。</w:t>
+      </w:r>
+      <w:r>
+        <w:rPr>
+          <w:rFonts w:eastAsia="SimSun"/>
+          <w:lang w:eastAsia="zh-CN"/>
+        </w:rPr>
+        <w:t xml:space="preserve"> </w:t>
+      </w:r>
+      <w:r>
+        <w:rPr>
+          <w:rFonts w:eastAsia="SimSun" w:hint="eastAsia"/>
+          <w:lang w:eastAsia="zh-CN"/>
+        </w:rPr>
+        <w:t>另一方面，</w:t>
+      </w:r>
+      <w:r>
+        <w:rPr>
+          <w:rFonts w:eastAsia="SimSun"/>
+          <w:lang w:eastAsia="zh-CN"/>
+        </w:rPr>
+        <w:t>CNN</w:t>
+      </w:r>
+      <w:r>
+        <w:rPr>
+          <w:rFonts w:eastAsia="SimSun" w:hint="eastAsia"/>
+          <w:lang w:eastAsia="zh-CN"/>
+        </w:rPr>
+        <w:t>需要成千上万的例子才能取得非常好的成绩，这看起来像是一种暴力方式，显然比我们的大脑差。</w:t>
+      </w:r>
+    </w:p>
+    <w:p>
+      <w:pPr>
+        <w:spacing w:beforeLines="50" w:before="180" w:afterLines="50" w:after="180"/>
+        <w:rPr>
+          <w:rFonts w:eastAsia="SimSun" w:hint="eastAsia"/>
+          <w:lang w:eastAsia="zh-CN"/>
+        </w:rPr>
+      </w:pPr>
+    </w:p>
+    <w:p>
+      <w:pPr>
+        <w:spacing w:beforeLines="50" w:before="180" w:afterLines="50" w:after="180"/>
+        <w:rPr>
+          <w:rFonts w:eastAsia="SimSun" w:hint="eastAsia"/>
+          <w:lang w:eastAsia="zh-CN"/>
+        </w:rPr>
+      </w:pPr>
+    </w:p>
+    <w:p>
+      <w:pPr>
+        <w:spacing w:beforeLines="50" w:before="180" w:afterLines="50" w:after="180"/>
+        <w:rPr>
+          <w:rFonts w:eastAsia="SimSun" w:hint="eastAsia"/>
+          <w:lang w:eastAsia="zh-CN"/>
+        </w:rPr>
+      </w:pPr>
+    </w:p>
+    <w:p>
+      <w:pPr>
+        <w:spacing w:beforeLines="50" w:before="180" w:afterLines="50" w:after="180"/>
+        <w:rPr>
+          <w:rFonts w:eastAsia="SimSun" w:hint="eastAsia"/>
+          <w:lang w:eastAsia="zh-CN"/>
+        </w:rPr>
+      </w:pPr>
+    </w:p>
+    <w:p>
+      <w:pPr>
+        <w:spacing w:beforeLines="50" w:before="180" w:afterLines="50" w:after="180"/>
+        <w:rPr>
+          <w:rFonts w:eastAsia="SimSun"/>
+          <w:lang w:eastAsia="zh-CN"/>
+        </w:rPr>
+      </w:pPr>
       <w:r>
         <w:rPr>
           <w:rFonts w:eastAsia="SimSun"/>
           <w:lang w:eastAsia="zh-CN"/>
         </w:rPr>
         <w:lastRenderedPageBreak/>
-        <w:t>theory is much closer to what the human brain does in practice. In order to learn to tell digits apart, the human brain needs to see only a couple of dozens of examples, hundreds at most. CNNs, on the other hand, need tens of thousands of examples to achieve very good performance, which seems like a brute force approach that is clearly inferior to what we do with our brains.</w:t>
-      </w:r>
-    </w:p>
-    <w:p>
-      <w:pPr>
-        <w:spacing w:beforeLines="50" w:before="180" w:afterLines="50" w:after="180"/>
-        <w:rPr>
-          <w:rFonts w:eastAsia="SimSun"/>
-          <w:lang w:eastAsia="zh-CN"/>
-        </w:rPr>
-      </w:pPr>
-      <w:r>
-        <w:rPr>
-          <w:rFonts w:eastAsia="SimSun"/>
-          <w:lang w:eastAsia="zh-CN"/>
-        </w:rPr>
         <w:t>4. What Took It so Long?</w:t>
       </w:r>
     </w:p>
@@ -1538,93 +2745,341 @@
           <w:rFonts w:eastAsia="SimSun"/>
           <w:lang w:eastAsia="zh-CN"/>
         </w:rPr>
-        <w:t xml:space="preserve">The idea is really </w:t>
-      </w:r>
-      <w:proofErr w:type="gramStart"/>
-      <w:r>
-        <w:rPr>
-          <w:rFonts w:eastAsia="SimSun"/>
-          <w:lang w:eastAsia="zh-CN"/>
-        </w:rPr>
-        <w:t>simple,</w:t>
-      </w:r>
-      <w:proofErr w:type="gramEnd"/>
-      <w:r>
-        <w:rPr>
-          <w:rFonts w:eastAsia="SimSun"/>
-          <w:lang w:eastAsia="zh-CN"/>
-        </w:rPr>
-        <w:t xml:space="preserve"> there is no way no one has come up with it before! And the truth is, Hinton has been thinking about this for decades. The reason why there were no publications is simply because there was no technical way to make it work before. One of the reasons is that computers were just not powerful enough in the pre-GPU-based era before around 2012. Another reason is that there was no algorithm that allowed to implement and successfully learn a capsule network (in the same fashion the idea of artificial neurons was around since 1940-s, but it was not until </w:t>
-      </w:r>
-      <w:proofErr w:type="spellStart"/>
-      <w:r>
-        <w:rPr>
-          <w:rFonts w:eastAsia="SimSun"/>
-          <w:lang w:eastAsia="zh-CN"/>
-        </w:rPr>
-        <w:t>mid 1980</w:t>
-      </w:r>
-      <w:proofErr w:type="spellEnd"/>
-      <w:r>
-        <w:rPr>
-          <w:rFonts w:eastAsia="SimSun"/>
-          <w:lang w:eastAsia="zh-CN"/>
-        </w:rPr>
-        <w:t xml:space="preserve">-s when </w:t>
-      </w:r>
-      <w:proofErr w:type="spellStart"/>
-      <w:r>
-        <w:rPr>
-          <w:rFonts w:eastAsia="SimSun"/>
-          <w:lang w:eastAsia="zh-CN"/>
-        </w:rPr>
-        <w:t>backpropagation</w:t>
-      </w:r>
-      <w:proofErr w:type="spellEnd"/>
-      <w:r>
-        <w:rPr>
-          <w:rFonts w:eastAsia="SimSun"/>
-          <w:lang w:eastAsia="zh-CN"/>
-        </w:rPr>
-        <w:t xml:space="preserve"> algorithm showed up and allowed to successfully train deep networks).</w:t>
-      </w:r>
-    </w:p>
-    <w:p>
-      <w:pPr>
-        <w:spacing w:beforeLines="50" w:before="180" w:afterLines="50" w:after="180"/>
-        <w:rPr>
-          <w:rFonts w:eastAsia="SimSun" w:hint="eastAsia"/>
-          <w:lang w:eastAsia="zh-CN"/>
-        </w:rPr>
-      </w:pPr>
-      <w:r>
-        <w:rPr>
-          <w:rFonts w:eastAsia="SimSun"/>
-          <w:lang w:eastAsia="zh-CN"/>
-        </w:rPr>
-        <w:t xml:space="preserve">In the same fashion, the idea of capsules itself is not that new and Hinton has mentioned it before, but there was no algorithm up until now to make it work. This algorithm is called </w:t>
-      </w:r>
-      <w:r>
-        <w:rPr>
-          <w:rFonts w:eastAsia="SimSun"/>
-          <w:lang w:eastAsia="zh-CN"/>
+        <w:t>The idea is really simple, there is no way no one has come up with it before! And the truth is, Hinton has been thinking about this for decades. The reason why there were no publications is simply because there was no technical way to make it work before. One of the reasons is that computers were just not powerful enough in the pre-GPU-based era before around 2012. Another reason is that there was no algorithm that allowed to implement and successfully learn a capsule network (in the same fashion the idea of artificial neurons was around since 1940-s, but it was not until mid 1980-s when backpropagation algorithm showed up and allowed to successfully train deep networks).</w:t>
+      </w:r>
+    </w:p>
+    <w:p>
+      <w:pPr>
+        <w:spacing w:beforeLines="50" w:before="180" w:afterLines="50" w:after="180"/>
+        <w:rPr>
+          <w:rFonts w:eastAsia="SimSun"/>
+          <w:lang w:eastAsia="zh-CN"/>
+        </w:rPr>
+      </w:pPr>
+      <w:r>
+        <w:rPr>
+          <w:rFonts w:eastAsia="SimSun"/>
+          <w:lang w:eastAsia="zh-CN"/>
+        </w:rPr>
+        <w:t>In the same fashion, the idea of capsules itself is not that new and Hinton has mentioned it before, but there was no algorithm up until now to make it work. This algorithm is called “dynamic routing between capsules”. This algorithm allows capsules to communicate with each other and create representations similar to scene graphs in computer graphics.</w:t>
+      </w:r>
+    </w:p>
+    <w:p>
+      <w:pPr>
+        <w:spacing w:beforeLines="50" w:before="180" w:afterLines="50" w:after="180"/>
+        <w:rPr>
+          <w:rFonts w:eastAsia="SimSun" w:hint="eastAsia"/>
+          <w:lang w:eastAsia="zh-CN"/>
+        </w:rPr>
+      </w:pPr>
+    </w:p>
+    <w:p>
+      <w:pPr>
+        <w:spacing w:beforeLines="50" w:before="180" w:afterLines="50" w:after="180"/>
+        <w:rPr>
+          <w:rFonts w:eastAsia="SimSun" w:hint="eastAsia"/>
+          <w:lang w:eastAsia="zh-CN"/>
+        </w:rPr>
+      </w:pPr>
+    </w:p>
+    <w:p>
+      <w:pPr>
+        <w:spacing w:beforeLines="50" w:before="180" w:afterLines="50" w:after="180"/>
+        <w:rPr>
+          <w:rFonts w:eastAsia="SimSun" w:hint="eastAsia"/>
+          <w:lang w:eastAsia="zh-CN"/>
+        </w:rPr>
+      </w:pPr>
+    </w:p>
+    <w:p>
+      <w:pPr>
+        <w:spacing w:beforeLines="50" w:before="180" w:afterLines="50" w:after="180"/>
+        <w:rPr>
+          <w:rFonts w:eastAsia="SimSun" w:hint="eastAsia"/>
+          <w:lang w:eastAsia="zh-CN"/>
+        </w:rPr>
+      </w:pPr>
+    </w:p>
+    <w:p>
+      <w:pPr>
+        <w:spacing w:beforeLines="50" w:before="180" w:afterLines="50" w:after="180"/>
+        <w:rPr>
+          <w:rFonts w:eastAsia="SimSun" w:hint="eastAsia"/>
+          <w:lang w:eastAsia="zh-CN"/>
+        </w:rPr>
+      </w:pPr>
+      <w:r>
+        <w:rPr>
+          <w:rFonts w:eastAsia="SimSun" w:hint="eastAsia"/>
+          <w:lang w:eastAsia="zh-CN"/>
+        </w:rPr>
+        <w:t>这个想法非常简单，没有办法没有人提出过它！</w:t>
+      </w:r>
+      <w:r>
+        <w:rPr>
+          <w:rFonts w:eastAsia="SimSun"/>
+          <w:lang w:eastAsia="zh-CN"/>
+        </w:rPr>
+        <w:t xml:space="preserve"> </w:t>
+      </w:r>
+      <w:r>
+        <w:rPr>
+          <w:rFonts w:eastAsia="SimSun" w:hint="eastAsia"/>
+          <w:lang w:eastAsia="zh-CN"/>
+        </w:rPr>
+        <w:t>而事实是，辛顿几十年来一直在思考这个问题。</w:t>
+      </w:r>
+      <w:r>
+        <w:rPr>
+          <w:rFonts w:eastAsia="SimSun"/>
+          <w:lang w:eastAsia="zh-CN"/>
+        </w:rPr>
+        <w:t xml:space="preserve"> </w:t>
+      </w:r>
+      <w:r>
+        <w:rPr>
+          <w:rFonts w:eastAsia="SimSun" w:hint="eastAsia"/>
+          <w:lang w:eastAsia="zh-CN"/>
+        </w:rPr>
+        <w:t>之所以没有出版物，是因为以前没有技术上的办法。</w:t>
+      </w:r>
+      <w:r>
+        <w:rPr>
+          <w:rFonts w:eastAsia="SimSun"/>
+          <w:lang w:eastAsia="zh-CN"/>
+        </w:rPr>
+        <w:t xml:space="preserve"> </w:t>
+      </w:r>
+      <w:r>
+        <w:rPr>
+          <w:rFonts w:eastAsia="SimSun" w:hint="eastAsia"/>
+          <w:lang w:eastAsia="zh-CN"/>
+        </w:rPr>
+        <w:t>其中一个原因是，在</w:t>
+      </w:r>
+      <w:r>
+        <w:rPr>
+          <w:rFonts w:eastAsia="SimSun"/>
+          <w:lang w:eastAsia="zh-CN"/>
+        </w:rPr>
+        <w:t>2012</w:t>
+      </w:r>
+      <w:r>
+        <w:rPr>
+          <w:rFonts w:eastAsia="SimSun" w:hint="eastAsia"/>
+          <w:lang w:eastAsia="zh-CN"/>
+        </w:rPr>
+        <w:t>年左右之前，在</w:t>
+      </w:r>
+      <w:r>
+        <w:rPr>
+          <w:rFonts w:eastAsia="SimSun"/>
+          <w:lang w:eastAsia="zh-CN"/>
+        </w:rPr>
+        <w:t>GPU</w:t>
+      </w:r>
+      <w:r>
+        <w:rPr>
+          <w:rFonts w:eastAsia="SimSun" w:hint="eastAsia"/>
+          <w:lang w:eastAsia="zh-CN"/>
+        </w:rPr>
+        <w:t>之前的时代，计算机还不够强大。另一个原因是，没有一种算法可以实现并成功地学习胶囊网络（同样，</w:t>
+      </w:r>
+      <w:r>
+        <w:rPr>
+          <w:rFonts w:eastAsia="SimSun"/>
+          <w:lang w:eastAsia="zh-CN"/>
+        </w:rPr>
+        <w:t xml:space="preserve"> </w:t>
+      </w:r>
+      <w:r>
+        <w:rPr>
+          <w:rFonts w:eastAsia="SimSun" w:hint="eastAsia"/>
+          <w:lang w:eastAsia="zh-CN"/>
+        </w:rPr>
+        <w:t>人造神经元自</w:t>
+      </w:r>
+      <w:r>
+        <w:rPr>
+          <w:rFonts w:eastAsia="SimSun"/>
+          <w:lang w:eastAsia="zh-CN"/>
+        </w:rPr>
+        <w:t>1940</w:t>
+      </w:r>
+      <w:r>
+        <w:rPr>
+          <w:rFonts w:eastAsia="SimSun" w:hint="eastAsia"/>
+          <w:lang w:eastAsia="zh-CN"/>
+        </w:rPr>
+        <w:t>年代就开始出现，但是直到</w:t>
+      </w:r>
+      <w:r>
+        <w:rPr>
+          <w:rFonts w:eastAsia="SimSun"/>
+          <w:lang w:eastAsia="zh-CN"/>
+        </w:rPr>
+        <w:t>1980</w:t>
+      </w:r>
+      <w:r>
+        <w:rPr>
+          <w:rFonts w:eastAsia="SimSun" w:hint="eastAsia"/>
+          <w:lang w:eastAsia="zh-CN"/>
+        </w:rPr>
+        <w:t>年代中期，反向传播算法才出现并允许成功训练深度网络。</w:t>
+      </w:r>
+    </w:p>
+    <w:p>
+      <w:pPr>
+        <w:spacing w:beforeLines="50" w:before="180" w:afterLines="50" w:after="180"/>
+        <w:rPr>
+          <w:rFonts w:eastAsia="SimSun" w:hint="eastAsia"/>
+          <w:lang w:eastAsia="zh-CN"/>
+        </w:rPr>
+      </w:pPr>
+    </w:p>
+    <w:p>
+      <w:pPr>
+        <w:spacing w:beforeLines="50" w:before="180" w:afterLines="50" w:after="180"/>
+        <w:rPr>
+          <w:rFonts w:eastAsia="SimSun" w:hint="eastAsia"/>
+          <w:lang w:eastAsia="zh-CN"/>
+        </w:rPr>
+      </w:pPr>
+    </w:p>
+    <w:p>
+      <w:pPr>
+        <w:spacing w:beforeLines="50" w:before="180" w:afterLines="50" w:after="180"/>
+        <w:rPr>
+          <w:rFonts w:eastAsia="SimSun" w:hint="eastAsia"/>
+          <w:lang w:eastAsia="zh-CN"/>
+        </w:rPr>
+      </w:pPr>
+    </w:p>
+    <w:p>
+      <w:pPr>
+        <w:spacing w:beforeLines="50" w:before="180" w:afterLines="50" w:after="180"/>
+        <w:rPr>
+          <w:rFonts w:eastAsia="SimSun" w:hint="eastAsia"/>
+          <w:lang w:eastAsia="zh-CN"/>
+        </w:rPr>
+      </w:pPr>
+    </w:p>
+    <w:p>
+      <w:pPr>
+        <w:spacing w:beforeLines="50" w:before="180" w:afterLines="50" w:after="180"/>
+        <w:rPr>
+          <w:rFonts w:eastAsia="SimSun" w:hint="eastAsia"/>
+          <w:lang w:eastAsia="zh-CN"/>
+        </w:rPr>
+      </w:pPr>
+    </w:p>
+    <w:p>
+      <w:pPr>
+        <w:spacing w:beforeLines="50" w:before="180" w:afterLines="50" w:after="180"/>
+        <w:rPr>
+          <w:rFonts w:eastAsia="SimSun" w:hint="eastAsia"/>
+          <w:lang w:eastAsia="zh-CN"/>
+        </w:rPr>
+      </w:pPr>
+    </w:p>
+    <w:p>
+      <w:pPr>
+        <w:spacing w:beforeLines="50" w:before="180" w:afterLines="50" w:after="180"/>
+        <w:rPr>
+          <w:rFonts w:eastAsia="SimSun" w:hint="eastAsia"/>
+          <w:lang w:eastAsia="zh-CN"/>
+        </w:rPr>
+      </w:pPr>
+      <w:r>
+        <w:rPr>
+          <w:rFonts w:eastAsia="SimSun" w:hint="eastAsia"/>
+          <w:lang w:eastAsia="zh-CN"/>
+        </w:rPr>
+        <w:t>以同样的方式，胶囊本身的想法并不是那么新，而</w:t>
+      </w:r>
+      <w:r>
+        <w:rPr>
+          <w:rFonts w:eastAsia="SimSun"/>
+          <w:lang w:eastAsia="zh-CN"/>
+        </w:rPr>
+        <w:t>Hinton</w:t>
+      </w:r>
+      <w:r>
+        <w:rPr>
+          <w:rFonts w:eastAsia="SimSun" w:hint="eastAsia"/>
+          <w:lang w:eastAsia="zh-CN"/>
+        </w:rPr>
+        <w:t>之前也提到过，但是到目前为止，还没有一种算法能够实现。</w:t>
+      </w:r>
+      <w:r>
+        <w:rPr>
+          <w:rFonts w:eastAsia="SimSun"/>
+          <w:lang w:eastAsia="zh-CN"/>
+        </w:rPr>
+        <w:t xml:space="preserve"> </w:t>
+      </w:r>
+      <w:r>
+        <w:rPr>
+          <w:rFonts w:eastAsia="SimSun" w:hint="eastAsia"/>
+          <w:lang w:eastAsia="zh-CN"/>
+        </w:rPr>
+        <w:t>这个算法被称为“胶囊之间的动态路由”。</w:t>
+      </w:r>
+      <w:r>
+        <w:rPr>
+          <w:rFonts w:eastAsia="SimSun"/>
+          <w:lang w:eastAsia="zh-CN"/>
+        </w:rPr>
+        <w:t xml:space="preserve"> </w:t>
+      </w:r>
+      <w:r>
+        <w:rPr>
+          <w:rFonts w:eastAsia="SimSun" w:hint="eastAsia"/>
+          <w:lang w:eastAsia="zh-CN"/>
+        </w:rPr>
+        <w:t>该算法允许胶囊相互通信，并在计算机图形中创建与场景图相似的表示。</w:t>
+      </w:r>
+    </w:p>
+    <w:p>
+      <w:pPr>
+        <w:spacing w:beforeLines="50" w:before="180" w:afterLines="50" w:after="180"/>
+        <w:rPr>
+          <w:rFonts w:eastAsia="SimSun" w:hint="eastAsia"/>
+          <w:lang w:eastAsia="zh-CN"/>
+        </w:rPr>
+      </w:pPr>
+    </w:p>
+    <w:p>
+      <w:pPr>
+        <w:spacing w:beforeLines="50" w:before="180" w:afterLines="50" w:after="180"/>
+        <w:rPr>
+          <w:rFonts w:eastAsia="SimSun" w:hint="eastAsia"/>
+          <w:lang w:eastAsia="zh-CN"/>
+        </w:rPr>
+      </w:pPr>
+    </w:p>
+    <w:p>
+      <w:pPr>
+        <w:spacing w:beforeLines="50" w:before="180" w:afterLines="50" w:after="180"/>
+        <w:rPr>
+          <w:rFonts w:eastAsia="SimSun" w:hint="eastAsia"/>
+          <w:lang w:eastAsia="zh-CN"/>
+        </w:rPr>
+      </w:pPr>
+    </w:p>
+    <w:p>
+      <w:pPr>
+        <w:spacing w:beforeLines="50" w:before="180" w:afterLines="50" w:after="180"/>
+        <w:rPr>
+          <w:rFonts w:eastAsia="SimSun"/>
+          <w:lang w:eastAsia="zh-CN"/>
+        </w:rPr>
+      </w:pPr>
+      <w:r>
+        <w:rPr>
+          <w:noProof/>
         </w:rPr>
         <w:lastRenderedPageBreak/>
-        <w:t>“dynamic routing between capsules”. This algorithm allows capsules to communicate with each other and create representations similar to scene graphs in computer graphics.</w:t>
-      </w:r>
-    </w:p>
-    <w:p>
-      <w:pPr>
-        <w:spacing w:beforeLines="50" w:before="180" w:afterLines="50" w:after="180"/>
-        <w:rPr>
-          <w:rFonts w:eastAsia="SimSun" w:hint="eastAsia"/>
-          <w:lang w:eastAsia="zh-CN"/>
-        </w:rPr>
-      </w:pPr>
-      <w:r>
-        <w:rPr>
-          <w:noProof/>
-        </w:rPr>
         <w:drawing>
           <wp:inline distT="0" distB="0" distL="0" distR="0">
             <wp:extent cx="2471420" cy="1156115"/>
@@ -1679,26 +3134,17 @@
       <w:pPr>
         <w:spacing w:beforeLines="50" w:before="180" w:afterLines="50" w:after="180"/>
         <w:rPr>
-          <w:rFonts w:eastAsia="SimSun" w:hint="eastAsia"/>
-          <w:lang w:eastAsia="zh-CN"/>
-        </w:rPr>
-      </w:pPr>
-      <w:r>
-        <w:rPr>
-          <w:rFonts w:eastAsia="SimSun"/>
-          <w:lang w:eastAsia="zh-CN"/>
-        </w:rPr>
-        <w:t xml:space="preserve">The capsule network is much better than other models at telling that images in top and bottom rows belong to the same classes, only the view angle is different. The latest papers decreased the error rate by a whopping 45%. </w:t>
-      </w:r>
-      <w:proofErr w:type="gramStart"/>
-      <w:r>
-        <w:rPr>
-          <w:rFonts w:eastAsia="SimSun"/>
-          <w:lang w:eastAsia="zh-CN"/>
-        </w:rPr>
-        <w:t>Source.</w:t>
-      </w:r>
-      <w:proofErr w:type="gramEnd"/>
+          <w:rFonts w:eastAsia="SimSun"/>
+          <w:lang w:eastAsia="zh-CN"/>
+        </w:rPr>
+      </w:pPr>
+      <w:r>
+        <w:rPr>
+          <w:rFonts w:eastAsia="SimSun"/>
+          <w:lang w:eastAsia="zh-CN"/>
+        </w:rPr>
+        <w:t>The capsule network is much better than other models at telling that images in top and bottom rows belong to the same classes, only the view angle is different. The latest papers decreased the error rate by a whopping 45%. Source.</w:t>
+      </w:r>
     </w:p>
     <w:p>
       <w:pPr>
@@ -1752,114 +3198,523 @@
       <w:pPr>
         <w:spacing w:beforeLines="50" w:before="180" w:afterLines="50" w:after="180"/>
         <w:rPr>
-          <w:rFonts w:eastAsia="SimSun"/>
-          <w:lang w:eastAsia="zh-CN"/>
-        </w:rPr>
-      </w:pPr>
-      <w:r>
-        <w:rPr>
-          <w:rFonts w:eastAsia="SimSun"/>
-          <w:lang w:eastAsia="zh-CN"/>
-        </w:rPr>
-        <w:t xml:space="preserve">Nonetheless, there are challenges. </w:t>
-      </w:r>
+          <w:rFonts w:eastAsia="SimSun" w:hint="eastAsia"/>
+          <w:lang w:eastAsia="zh-CN"/>
+        </w:rPr>
+      </w:pPr>
+      <w:r>
+        <w:rPr>
+          <w:rFonts w:eastAsia="SimSun"/>
+          <w:lang w:eastAsia="zh-CN"/>
+        </w:rPr>
+        <w:t xml:space="preserve">Nonetheless, there are challenges. Current implementations are much slower than other modern deep learning models. Time will show if capsule networks can be trained quickly and efficiently. In addition, we need to see if they work well on more difficult data </w:t>
+      </w:r>
+    </w:p>
+    <w:p>
+      <w:pPr>
+        <w:spacing w:beforeLines="50" w:before="180" w:afterLines="50" w:after="180"/>
+        <w:rPr>
+          <w:rFonts w:eastAsia="SimSun" w:hint="eastAsia"/>
+          <w:lang w:eastAsia="zh-CN"/>
+        </w:rPr>
+      </w:pPr>
+    </w:p>
+    <w:p>
+      <w:pPr>
+        <w:spacing w:beforeLines="50" w:before="180" w:afterLines="50" w:after="180"/>
+        <w:rPr>
+          <w:rFonts w:eastAsia="SimSun" w:hint="eastAsia"/>
+          <w:lang w:eastAsia="zh-CN"/>
+        </w:rPr>
+      </w:pPr>
+    </w:p>
+    <w:p>
+      <w:pPr>
+        <w:spacing w:beforeLines="50" w:before="180" w:afterLines="50" w:after="180"/>
+        <w:rPr>
+          <w:rFonts w:eastAsia="SimSun" w:hint="eastAsia"/>
+          <w:lang w:eastAsia="zh-CN"/>
+        </w:rPr>
+      </w:pPr>
+    </w:p>
+    <w:p>
+      <w:pPr>
+        <w:spacing w:beforeLines="50" w:before="180" w:afterLines="50" w:after="180"/>
+        <w:rPr>
+          <w:rFonts w:eastAsia="SimSun" w:hint="eastAsia"/>
+          <w:lang w:eastAsia="zh-CN"/>
+        </w:rPr>
+      </w:pPr>
+    </w:p>
+    <w:p>
+      <w:pPr>
+        <w:spacing w:beforeLines="50" w:before="180" w:afterLines="50" w:after="180"/>
+        <w:rPr>
+          <w:rFonts w:eastAsia="SimSun" w:hint="eastAsia"/>
+          <w:lang w:eastAsia="zh-CN"/>
+        </w:rPr>
+      </w:pPr>
+    </w:p>
+    <w:p>
+      <w:pPr>
+        <w:spacing w:beforeLines="50" w:before="180" w:afterLines="50" w:after="180"/>
+        <w:rPr>
+          <w:rFonts w:eastAsia="SimSun" w:hint="eastAsia"/>
+          <w:lang w:eastAsia="zh-CN"/>
+        </w:rPr>
+      </w:pPr>
+      <w:r>
+        <w:rPr>
+          <w:rFonts w:eastAsia="SimSun" w:hint="eastAsia"/>
+          <w:lang w:eastAsia="zh-CN"/>
+        </w:rPr>
+        <w:t>胶囊网络比其他模型要好得多，可以告诉上下行的图像属于同一类，只有视角不同。</w:t>
+      </w:r>
+      <w:r>
+        <w:rPr>
+          <w:rFonts w:eastAsia="SimSun"/>
+          <w:lang w:eastAsia="zh-CN"/>
+        </w:rPr>
+        <w:t xml:space="preserve"> </w:t>
+      </w:r>
+      <w:r>
+        <w:rPr>
+          <w:rFonts w:eastAsia="SimSun" w:hint="eastAsia"/>
+          <w:lang w:eastAsia="zh-CN"/>
+        </w:rPr>
+        <w:t>最新的论文使错误率降低了</w:t>
+      </w:r>
+      <w:r>
+        <w:rPr>
+          <w:rFonts w:eastAsia="SimSun"/>
+          <w:lang w:eastAsia="zh-CN"/>
+        </w:rPr>
+        <w:t>45</w:t>
+      </w:r>
+      <w:r>
+        <w:rPr>
+          <w:rFonts w:eastAsia="SimSun" w:hint="eastAsia"/>
+          <w:lang w:eastAsia="zh-CN"/>
+        </w:rPr>
+        <w:t>％。</w:t>
+      </w:r>
+      <w:r>
+        <w:rPr>
+          <w:rFonts w:eastAsia="SimSun"/>
+          <w:lang w:eastAsia="zh-CN"/>
+        </w:rPr>
+        <w:t xml:space="preserve"> </w:t>
+      </w:r>
+      <w:r>
+        <w:rPr>
+          <w:rFonts w:eastAsia="SimSun" w:hint="eastAsia"/>
+          <w:lang w:eastAsia="zh-CN"/>
+        </w:rPr>
+        <w:t>资源。</w:t>
+      </w:r>
+    </w:p>
+    <w:p>
+      <w:pPr>
+        <w:spacing w:beforeLines="50" w:before="180" w:afterLines="50" w:after="180"/>
+        <w:rPr>
+          <w:rFonts w:eastAsia="SimSun" w:hint="eastAsia"/>
+          <w:lang w:eastAsia="zh-CN"/>
+        </w:rPr>
+      </w:pPr>
+    </w:p>
+    <w:p>
+      <w:pPr>
+        <w:spacing w:beforeLines="50" w:before="180" w:afterLines="50" w:after="180"/>
+        <w:rPr>
+          <w:rFonts w:eastAsia="SimSun" w:hint="eastAsia"/>
+          <w:lang w:eastAsia="zh-CN"/>
+        </w:rPr>
+      </w:pPr>
+    </w:p>
+    <w:p>
+      <w:pPr>
+        <w:spacing w:beforeLines="50" w:before="180" w:afterLines="50" w:after="180"/>
+        <w:rPr>
+          <w:rFonts w:eastAsia="SimSun" w:hint="eastAsia"/>
+          <w:lang w:eastAsia="zh-CN"/>
+        </w:rPr>
+      </w:pPr>
+    </w:p>
+    <w:p>
+      <w:pPr>
+        <w:spacing w:beforeLines="50" w:before="180" w:afterLines="50" w:after="180"/>
+        <w:rPr>
+          <w:rFonts w:eastAsia="SimSun" w:hint="eastAsia"/>
+          <w:lang w:eastAsia="zh-CN"/>
+        </w:rPr>
+      </w:pPr>
+      <w:r>
+        <w:rPr>
+          <w:rFonts w:eastAsia="SimSun" w:hint="eastAsia"/>
+          <w:lang w:eastAsia="zh-CN"/>
+        </w:rPr>
+        <w:t>胶囊引入了一个新的构建模块，可以在深度学习中使用，以更好地模拟神经网络内部知识表示内部的层次关系。</w:t>
+      </w:r>
+      <w:r>
+        <w:rPr>
+          <w:rFonts w:eastAsia="SimSun"/>
+          <w:lang w:eastAsia="zh-CN"/>
+        </w:rPr>
+        <w:t xml:space="preserve"> </w:t>
+      </w:r>
+      <w:r>
+        <w:rPr>
+          <w:rFonts w:eastAsia="SimSun" w:hint="eastAsia"/>
+          <w:lang w:eastAsia="zh-CN"/>
+        </w:rPr>
+        <w:t>他们身后的直觉非常简单而优雅。</w:t>
+      </w:r>
+    </w:p>
+    <w:p>
+      <w:pPr>
+        <w:spacing w:beforeLines="50" w:before="180" w:afterLines="50" w:after="180"/>
+        <w:rPr>
+          <w:rFonts w:eastAsia="SimSun" w:hint="eastAsia"/>
+          <w:lang w:eastAsia="zh-CN"/>
+        </w:rPr>
+      </w:pPr>
+    </w:p>
+    <w:p>
+      <w:pPr>
+        <w:spacing w:beforeLines="50" w:before="180" w:afterLines="50" w:after="180"/>
+        <w:rPr>
+          <w:rFonts w:eastAsia="SimSun" w:hint="eastAsia"/>
+          <w:lang w:eastAsia="zh-CN"/>
+        </w:rPr>
+      </w:pPr>
+    </w:p>
+    <w:p>
+      <w:pPr>
+        <w:spacing w:beforeLines="50" w:before="180" w:afterLines="50" w:after="180"/>
+        <w:rPr>
+          <w:rFonts w:eastAsia="SimSun" w:hint="eastAsia"/>
+          <w:lang w:eastAsia="zh-CN"/>
+        </w:rPr>
+      </w:pPr>
+      <w:r>
+        <w:rPr>
+          <w:rFonts w:eastAsia="SimSun"/>
+          <w:lang w:eastAsia="zh-CN"/>
+        </w:rPr>
+        <w:t>Hinton</w:t>
+      </w:r>
+      <w:r>
+        <w:rPr>
+          <w:rFonts w:eastAsia="SimSun" w:hint="eastAsia"/>
+          <w:lang w:eastAsia="zh-CN"/>
+        </w:rPr>
+        <w:t>和他的团队提出了一种培训这种由胶囊组成的网络的方法，并成功地在一个简单的数据集上进行了培训，实现了最先进的性能。</w:t>
+      </w:r>
+      <w:r>
+        <w:rPr>
+          <w:rFonts w:eastAsia="SimSun"/>
+          <w:lang w:eastAsia="zh-CN"/>
+        </w:rPr>
+        <w:t xml:space="preserve"> </w:t>
+      </w:r>
+      <w:r>
+        <w:rPr>
+          <w:rFonts w:eastAsia="SimSun" w:hint="eastAsia"/>
+          <w:lang w:eastAsia="zh-CN"/>
+        </w:rPr>
+        <w:t>这是非常令人鼓舞的。</w:t>
+      </w:r>
+    </w:p>
+    <w:p>
+      <w:pPr>
+        <w:spacing w:beforeLines="50" w:before="180" w:afterLines="50" w:after="180"/>
+        <w:rPr>
+          <w:rFonts w:eastAsia="SimSun" w:hint="eastAsia"/>
+          <w:lang w:eastAsia="zh-CN"/>
+        </w:rPr>
+      </w:pPr>
+    </w:p>
+    <w:p>
+      <w:pPr>
+        <w:spacing w:beforeLines="50" w:before="180" w:afterLines="50" w:after="180"/>
+        <w:rPr>
+          <w:rFonts w:eastAsia="SimSun" w:hint="eastAsia"/>
+          <w:lang w:eastAsia="zh-CN"/>
+        </w:rPr>
+      </w:pPr>
+    </w:p>
+    <w:p>
+      <w:pPr>
+        <w:spacing w:beforeLines="50" w:before="180" w:afterLines="50" w:after="180"/>
+        <w:rPr>
+          <w:rFonts w:eastAsia="SimSun" w:hint="eastAsia"/>
+          <w:lang w:eastAsia="zh-CN"/>
+        </w:rPr>
+      </w:pPr>
+      <w:r>
+        <w:rPr>
+          <w:rFonts w:eastAsia="SimSun" w:hint="eastAsia"/>
+          <w:lang w:eastAsia="zh-CN"/>
+        </w:rPr>
+        <w:t>尽管如此，还是有挑战的。</w:t>
+      </w:r>
+      <w:r>
+        <w:rPr>
+          <w:rFonts w:eastAsia="SimSun"/>
+          <w:lang w:eastAsia="zh-CN"/>
+        </w:rPr>
+        <w:t xml:space="preserve"> </w:t>
+      </w:r>
+      <w:r>
+        <w:rPr>
+          <w:rFonts w:eastAsia="SimSun" w:hint="eastAsia"/>
+          <w:lang w:eastAsia="zh-CN"/>
+        </w:rPr>
+        <w:t>目前的实现比其他现代深度学习模型慢得多。</w:t>
+      </w:r>
+      <w:r>
+        <w:rPr>
+          <w:rFonts w:eastAsia="SimSun"/>
+          <w:lang w:eastAsia="zh-CN"/>
+        </w:rPr>
+        <w:t xml:space="preserve"> </w:t>
+      </w:r>
+      <w:r>
+        <w:rPr>
+          <w:rFonts w:eastAsia="SimSun" w:hint="eastAsia"/>
+          <w:lang w:eastAsia="zh-CN"/>
+        </w:rPr>
+        <w:t>时间将显示胶囊网络是否可以被快速有效地训练。</w:t>
+      </w:r>
+      <w:r>
+        <w:rPr>
+          <w:rFonts w:eastAsia="SimSun"/>
+          <w:lang w:eastAsia="zh-CN"/>
+        </w:rPr>
+        <w:t xml:space="preserve"> </w:t>
+      </w:r>
+      <w:r>
+        <w:rPr>
+          <w:rFonts w:eastAsia="SimSun" w:hint="eastAsia"/>
+          <w:lang w:eastAsia="zh-CN"/>
+        </w:rPr>
+        <w:t>另外，我们需要看看它们是否适用于更困难的数据集和不同的领域。</w:t>
+      </w:r>
+    </w:p>
+    <w:p>
+      <w:pPr>
+        <w:spacing w:beforeLines="50" w:before="180" w:afterLines="50" w:after="180"/>
+        <w:rPr>
+          <w:rFonts w:eastAsia="SimSun"/>
+          <w:lang w:eastAsia="zh-CN"/>
+        </w:rPr>
+      </w:pPr>
       <w:r>
         <w:rPr>
           <w:rFonts w:eastAsia="SimSun"/>
           <w:lang w:eastAsia="zh-CN"/>
         </w:rPr>
         <w:lastRenderedPageBreak/>
-        <w:t>Current implementations are much slower than other modern deep learning models. Time will show if capsule networks can be trained quickly and efficiently. In addition, we need to see if they work well on more difficult data sets and in different domains.</w:t>
-      </w:r>
-    </w:p>
-    <w:p>
-      <w:pPr>
-        <w:spacing w:beforeLines="50" w:before="180" w:afterLines="50" w:after="180"/>
-        <w:rPr>
-          <w:rFonts w:eastAsia="SimSun"/>
-          <w:lang w:eastAsia="zh-CN"/>
-        </w:rPr>
-      </w:pPr>
-      <w:r>
-        <w:rPr>
-          <w:rFonts w:eastAsia="SimSun"/>
-          <w:lang w:eastAsia="zh-CN"/>
-        </w:rPr>
-        <w:t xml:space="preserve">In any case, the capsule network is </w:t>
-      </w:r>
-      <w:proofErr w:type="gramStart"/>
-      <w:r>
-        <w:rPr>
-          <w:rFonts w:eastAsia="SimSun"/>
-          <w:lang w:eastAsia="zh-CN"/>
-        </w:rPr>
-        <w:t>a very interesting and already working model</w:t>
-      </w:r>
-      <w:proofErr w:type="gramEnd"/>
-      <w:r>
-        <w:rPr>
-          <w:rFonts w:eastAsia="SimSun"/>
-          <w:lang w:eastAsia="zh-CN"/>
-        </w:rPr>
-        <w:t xml:space="preserve"> which will definitely get more developed over time and contribute to further expansion of deep learning application domain.</w:t>
-      </w:r>
-    </w:p>
-    <w:p>
-      <w:pPr>
-        <w:spacing w:beforeLines="50" w:before="180" w:afterLines="50" w:after="180"/>
-        <w:rPr>
-          <w:rFonts w:eastAsia="SimSun" w:hint="eastAsia"/>
-          <w:lang w:eastAsia="zh-CN"/>
-        </w:rPr>
-      </w:pPr>
-      <w:r>
-        <w:rPr>
-          <w:rFonts w:eastAsia="SimSun"/>
-          <w:lang w:eastAsia="zh-CN"/>
-        </w:rPr>
-        <w:t xml:space="preserve">This concludes part one of the series on capsule networks. In the second, more technical part, I will walk you through the </w:t>
-      </w:r>
-      <w:proofErr w:type="spellStart"/>
-      <w:r>
-        <w:rPr>
-          <w:rFonts w:eastAsia="SimSun"/>
-          <w:lang w:eastAsia="zh-CN"/>
-        </w:rPr>
-        <w:t>CapsNet’s</w:t>
-      </w:r>
-      <w:proofErr w:type="spellEnd"/>
-      <w:r>
-        <w:rPr>
-          <w:rFonts w:eastAsia="SimSun"/>
-          <w:lang w:eastAsia="zh-CN"/>
-        </w:rPr>
-        <w:t xml:space="preserve"> internal workings step by step.</w:t>
-      </w:r>
-    </w:p>
-    <w:p>
-      <w:pPr>
-        <w:spacing w:beforeLines="50" w:before="180" w:afterLines="50" w:after="180"/>
-        <w:rPr>
-          <w:rFonts w:eastAsia="SimSun" w:hint="eastAsia"/>
-          <w:lang w:eastAsia="zh-CN"/>
-        </w:rPr>
-      </w:pPr>
-      <w:r>
-        <w:rPr>
-          <w:rFonts w:eastAsia="SimSun"/>
-          <w:lang w:eastAsia="zh-CN"/>
-        </w:rPr>
-        <w:t xml:space="preserve">Machine </w:t>
-      </w:r>
-      <w:proofErr w:type="spellStart"/>
-      <w:r>
-        <w:rPr>
-          <w:rFonts w:eastAsia="SimSun"/>
-          <w:lang w:eastAsia="zh-CN"/>
-        </w:rPr>
-        <w:t>LearningDeep</w:t>
-      </w:r>
-      <w:proofErr w:type="spellEnd"/>
+        <w:t>sets and in different domains.</w:t>
+      </w:r>
+    </w:p>
+    <w:p>
+      <w:pPr>
+        <w:spacing w:beforeLines="50" w:before="180" w:afterLines="50" w:after="180"/>
+        <w:rPr>
+          <w:rFonts w:eastAsia="SimSun"/>
+          <w:lang w:eastAsia="zh-CN"/>
+        </w:rPr>
+      </w:pPr>
+      <w:r>
+        <w:rPr>
+          <w:rFonts w:eastAsia="SimSun"/>
+          <w:lang w:eastAsia="zh-CN"/>
+        </w:rPr>
+        <w:t>In any case, the capsule network is a very interesting and already working model which will definitely get more developed over time and contribute to further expansion of deep learning application domain.</w:t>
+      </w:r>
+    </w:p>
+    <w:p>
+      <w:pPr>
+        <w:spacing w:beforeLines="50" w:before="180" w:afterLines="50" w:after="180"/>
+        <w:rPr>
+          <w:rFonts w:eastAsia="SimSun"/>
+          <w:lang w:eastAsia="zh-CN"/>
+        </w:rPr>
+      </w:pPr>
+      <w:r>
+        <w:rPr>
+          <w:rFonts w:eastAsia="SimSun"/>
+          <w:lang w:eastAsia="zh-CN"/>
+        </w:rPr>
+        <w:t>This concludes part one of the series on capsule networks. In the second, more technical part, I will walk you through the CapsNet’s internal workings step by step.</w:t>
+      </w:r>
+    </w:p>
+    <w:p>
+      <w:pPr>
+        <w:spacing w:beforeLines="50" w:before="180" w:afterLines="50" w:after="180"/>
+        <w:rPr>
+          <w:rFonts w:eastAsia="SimSun" w:hint="eastAsia"/>
+          <w:lang w:eastAsia="zh-CN"/>
+        </w:rPr>
+      </w:pPr>
+      <w:r>
+        <w:rPr>
+          <w:rFonts w:eastAsia="SimSun"/>
+          <w:lang w:eastAsia="zh-CN"/>
+        </w:rPr>
+        <w:t>Machine LearningDeep LearningGeoffrey HintonArtificial IntelligenceFuture Technology</w:t>
+      </w:r>
+    </w:p>
+    <w:p>
+      <w:pPr>
+        <w:spacing w:beforeLines="50" w:before="180" w:afterLines="50" w:after="180"/>
+        <w:rPr>
+          <w:rFonts w:eastAsia="SimSun" w:hint="eastAsia"/>
+          <w:lang w:eastAsia="zh-CN"/>
+        </w:rPr>
+      </w:pPr>
+    </w:p>
+    <w:p>
+      <w:pPr>
+        <w:spacing w:beforeLines="50" w:before="180" w:afterLines="50" w:after="180"/>
+        <w:rPr>
+          <w:rFonts w:eastAsia="SimSun" w:hint="eastAsia"/>
+          <w:lang w:eastAsia="zh-CN"/>
+        </w:rPr>
+      </w:pPr>
+    </w:p>
+    <w:p>
+      <w:pPr>
+        <w:spacing w:beforeLines="50" w:before="180" w:afterLines="50" w:after="180"/>
+        <w:rPr>
+          <w:rFonts w:eastAsia="SimSun" w:hint="eastAsia"/>
+          <w:lang w:eastAsia="zh-CN"/>
+        </w:rPr>
+      </w:pPr>
+    </w:p>
+    <w:p>
+      <w:pPr>
+        <w:spacing w:beforeLines="50" w:before="180" w:afterLines="50" w:after="180"/>
+        <w:rPr>
+          <w:rFonts w:eastAsia="SimSun" w:hint="eastAsia"/>
+          <w:lang w:eastAsia="zh-CN"/>
+        </w:rPr>
+      </w:pPr>
+    </w:p>
+    <w:p>
+      <w:pPr>
+        <w:spacing w:beforeLines="50" w:before="180" w:afterLines="50" w:after="180"/>
+        <w:rPr>
+          <w:rFonts w:eastAsia="SimSun" w:hint="eastAsia"/>
+          <w:lang w:eastAsia="zh-CN"/>
+        </w:rPr>
+      </w:pPr>
+    </w:p>
+    <w:p>
+      <w:pPr>
+        <w:spacing w:beforeLines="50" w:before="180" w:afterLines="50" w:after="180"/>
+        <w:rPr>
+          <w:rFonts w:eastAsia="SimSun" w:hint="eastAsia"/>
+          <w:lang w:eastAsia="zh-CN"/>
+        </w:rPr>
+      </w:pPr>
+    </w:p>
+    <w:p>
+      <w:pPr>
+        <w:spacing w:beforeLines="50" w:before="180" w:afterLines="50" w:after="180"/>
+        <w:rPr>
+          <w:rFonts w:eastAsia="SimSun" w:hint="eastAsia"/>
+          <w:lang w:eastAsia="zh-CN"/>
+        </w:rPr>
+      </w:pPr>
+    </w:p>
+    <w:p>
+      <w:pPr>
+        <w:spacing w:beforeLines="50" w:before="180" w:afterLines="50" w:after="180"/>
+        <w:rPr>
+          <w:rFonts w:eastAsia="SimSun" w:hint="eastAsia"/>
+          <w:lang w:eastAsia="zh-CN"/>
+        </w:rPr>
+      </w:pPr>
+    </w:p>
+    <w:p>
+      <w:pPr>
+        <w:spacing w:beforeLines="50" w:before="180" w:afterLines="50" w:after="180"/>
+        <w:rPr>
+          <w:rFonts w:eastAsia="SimSun" w:hint="eastAsia"/>
+          <w:lang w:eastAsia="zh-CN"/>
+        </w:rPr>
+      </w:pPr>
+    </w:p>
+    <w:p>
+      <w:pPr>
+        <w:spacing w:beforeLines="50" w:before="180" w:afterLines="50" w:after="180"/>
+        <w:rPr>
+          <w:rFonts w:eastAsia="SimSun" w:hint="eastAsia"/>
+          <w:lang w:eastAsia="zh-CN"/>
+        </w:rPr>
+      </w:pPr>
+    </w:p>
+    <w:p>
+      <w:pPr>
+        <w:spacing w:beforeLines="50" w:before="180" w:afterLines="50" w:after="180"/>
+        <w:rPr>
+          <w:rFonts w:eastAsia="SimSun" w:hint="eastAsia"/>
+          <w:lang w:eastAsia="zh-CN"/>
+        </w:rPr>
+      </w:pPr>
+    </w:p>
+    <w:p>
+      <w:pPr>
+        <w:spacing w:beforeLines="50" w:before="180" w:afterLines="50" w:after="180"/>
+        <w:rPr>
+          <w:rFonts w:eastAsia="SimSun" w:hint="eastAsia"/>
+          <w:lang w:eastAsia="zh-CN"/>
+        </w:rPr>
+      </w:pPr>
+    </w:p>
+    <w:p>
+      <w:pPr>
+        <w:spacing w:beforeLines="50" w:before="180" w:afterLines="50" w:after="180"/>
+        <w:rPr>
+          <w:rFonts w:eastAsia="SimSun" w:hint="eastAsia"/>
+          <w:lang w:eastAsia="zh-CN"/>
+        </w:rPr>
+      </w:pPr>
+    </w:p>
+    <w:p>
+      <w:pPr>
+        <w:spacing w:beforeLines="50" w:before="180" w:afterLines="50" w:after="180"/>
+        <w:rPr>
+          <w:rFonts w:eastAsia="SimSun" w:hint="eastAsia"/>
+          <w:lang w:eastAsia="zh-CN"/>
+        </w:rPr>
+      </w:pPr>
+      <w:r>
+        <w:rPr>
+          <w:rFonts w:eastAsia="SimSun" w:hint="eastAsia"/>
+          <w:lang w:eastAsia="zh-CN"/>
+        </w:rPr>
+        <w:lastRenderedPageBreak/>
+        <w:t>无论如何，胶囊网络是一个非常有趣而且已经有效的模型，随着时间的推移，它肯定会得到更多的发展，并有助于深度学习应用领域的进一步扩展。</w:t>
+      </w:r>
+    </w:p>
+    <w:p>
+      <w:pPr>
+        <w:spacing w:beforeLines="50" w:before="180" w:afterLines="50" w:after="180"/>
+        <w:rPr>
+          <w:rFonts w:eastAsia="SimSun" w:hint="eastAsia"/>
+          <w:lang w:eastAsia="zh-CN"/>
+        </w:rPr>
+      </w:pPr>
+      <w:r>
+        <w:rPr>
+          <w:rFonts w:eastAsia="SimSun" w:hint="eastAsia"/>
+          <w:lang w:eastAsia="zh-CN"/>
+        </w:rPr>
+        <w:t>这就结束了胶囊网络系列的第一部分。</w:t>
+      </w:r>
       <w:r>
         <w:rPr>
           <w:rFonts w:eastAsia="SimSun"/>
@@ -1867,53 +3722,107 @@
         </w:rPr>
         <w:t xml:space="preserve"> </w:t>
       </w:r>
-      <w:proofErr w:type="spellStart"/>
-      <w:r>
-        <w:rPr>
-          <w:rFonts w:eastAsia="SimSun"/>
-          <w:lang w:eastAsia="zh-CN"/>
-        </w:rPr>
-        <w:t>LearningGeoffrey</w:t>
-      </w:r>
-      <w:proofErr w:type="spellEnd"/>
-      <w:r>
-        <w:rPr>
-          <w:rFonts w:eastAsia="SimSun"/>
-          <w:lang w:eastAsia="zh-CN"/>
-        </w:rPr>
-        <w:t xml:space="preserve"> </w:t>
-      </w:r>
-      <w:proofErr w:type="spellStart"/>
-      <w:r>
-        <w:rPr>
-          <w:rFonts w:eastAsia="SimSun"/>
-          <w:lang w:eastAsia="zh-CN"/>
-        </w:rPr>
-        <w:t>HintonArtificial</w:t>
-      </w:r>
-      <w:proofErr w:type="spellEnd"/>
-      <w:r>
-        <w:rPr>
-          <w:rFonts w:eastAsia="SimSun"/>
-          <w:lang w:eastAsia="zh-CN"/>
-        </w:rPr>
-        <w:t xml:space="preserve"> </w:t>
-      </w:r>
-      <w:proofErr w:type="spellStart"/>
-      <w:r>
-        <w:rPr>
-          <w:rFonts w:eastAsia="SimSun"/>
-          <w:lang w:eastAsia="zh-CN"/>
-        </w:rPr>
-        <w:t>IntelligenceFuture</w:t>
-      </w:r>
-      <w:proofErr w:type="spellEnd"/>
-      <w:r>
-        <w:rPr>
-          <w:rFonts w:eastAsia="SimSun"/>
-          <w:lang w:eastAsia="zh-CN"/>
-        </w:rPr>
-        <w:t xml:space="preserve"> Technology</w:t>
+      <w:r>
+        <w:rPr>
+          <w:rFonts w:eastAsia="SimSun" w:hint="eastAsia"/>
+          <w:lang w:eastAsia="zh-CN"/>
+        </w:rPr>
+        <w:t>在第二个技术部分，我将逐步介绍</w:t>
+      </w:r>
+      <w:r>
+        <w:rPr>
+          <w:rFonts w:eastAsia="SimSun"/>
+          <w:lang w:eastAsia="zh-CN"/>
+        </w:rPr>
+        <w:t>CapsNet</w:t>
+      </w:r>
+      <w:r>
+        <w:rPr>
+          <w:rFonts w:eastAsia="SimSun" w:hint="eastAsia"/>
+          <w:lang w:eastAsia="zh-CN"/>
+        </w:rPr>
+        <w:t>的内部工作。</w:t>
+      </w:r>
+    </w:p>
+    <w:p>
+      <w:pPr>
+        <w:spacing w:beforeLines="50" w:before="180" w:afterLines="50" w:after="180"/>
+        <w:rPr>
+          <w:rFonts w:eastAsia="SimSun"/>
+          <w:lang w:eastAsia="zh-CN"/>
+        </w:rPr>
+      </w:pPr>
+      <w:r>
+        <w:rPr>
+          <w:rFonts w:eastAsia="SimSun" w:hint="eastAsia"/>
+          <w:lang w:eastAsia="zh-CN"/>
+        </w:rPr>
+        <w:t>关键词：</w:t>
+      </w:r>
+      <w:r>
+        <w:rPr>
+          <w:rFonts w:eastAsia="SimSun" w:hint="eastAsia"/>
+          <w:lang w:eastAsia="zh-CN"/>
+        </w:rPr>
+        <w:t>机器学习</w:t>
+      </w:r>
+      <w:r>
+        <w:rPr>
+          <w:rFonts w:eastAsia="SimSun" w:hint="eastAsia"/>
+          <w:lang w:eastAsia="zh-CN"/>
+        </w:rPr>
+        <w:t>，</w:t>
+      </w:r>
+      <w:r>
+        <w:rPr>
+          <w:rFonts w:eastAsia="SimSun" w:hint="eastAsia"/>
+          <w:lang w:eastAsia="zh-CN"/>
+        </w:rPr>
+        <w:t>深入学习</w:t>
+      </w:r>
+      <w:r>
+        <w:rPr>
+          <w:rFonts w:eastAsia="SimSun" w:hint="eastAsia"/>
+          <w:lang w:eastAsia="zh-CN"/>
+        </w:rPr>
+        <w:t>，</w:t>
+      </w:r>
+      <w:r>
+        <w:rPr>
+          <w:rFonts w:eastAsia="SimSun"/>
+          <w:lang w:eastAsia="zh-CN"/>
+        </w:rPr>
+        <w:t>Geoffrey Hinton</w:t>
+      </w:r>
+      <w:r>
+        <w:rPr>
+          <w:rFonts w:eastAsia="SimSun" w:hint="eastAsia"/>
+          <w:lang w:eastAsia="zh-CN"/>
+        </w:rPr>
+        <w:t>，</w:t>
+      </w:r>
+      <w:bookmarkStart w:id="0" w:name="_GoBack"/>
+      <w:bookmarkEnd w:id="0"/>
+      <w:r>
+        <w:rPr>
+          <w:rFonts w:eastAsia="SimSun" w:hint="eastAsia"/>
+          <w:lang w:eastAsia="zh-CN"/>
+        </w:rPr>
+        <w:t>人工智能</w:t>
+      </w:r>
+      <w:r>
+        <w:rPr>
+          <w:rFonts w:eastAsia="SimSun" w:hint="eastAsia"/>
+          <w:lang w:eastAsia="zh-CN"/>
+        </w:rPr>
+        <w:t>，</w:t>
+      </w:r>
+      <w:r>
+        <w:rPr>
+          <w:rFonts w:eastAsia="SimSun" w:hint="eastAsia"/>
+          <w:lang w:eastAsia="zh-CN"/>
+        </w:rPr>
+        <w:t>未来技术</w:t>
       </w:r>
     </w:p>
     <w:sectPr>

</xml_diff>